<commit_message>
Finished replacing 7,9 with NA
</commit_message>
<xml_diff>
--- a/meeting questions.docx
+++ b/meeting questions.docx
@@ -3098,7 +3098,14 @@
           <w:szCs w:val="24"/>
         </w:rPr>
         <w:lastRenderedPageBreak/>
-        <w:t>Questions for August 3</w:t>
+        <w:t xml:space="preserve">Questions for August </w:t>
+      </w:r>
+      <w:r>
+        <w:rPr>
+          <w:sz w:val="24"/>
+          <w:szCs w:val="24"/>
+        </w:rPr>
+        <w:t>10</w:t>
       </w:r>
       <w:r>
         <w:rPr>
@@ -3106,14 +3113,21 @@
           <w:szCs w:val="24"/>
           <w:vertAlign w:val="superscript"/>
         </w:rPr>
-        <w:t>rd</w:t>
-      </w:r>
-      <w:r>
-        <w:rPr>
-          <w:sz w:val="24"/>
-          <w:szCs w:val="24"/>
-        </w:rPr>
-        <w:t xml:space="preserve"> meeting:</w:t>
+        <w:t>th</w:t>
+      </w:r>
+      <w:r>
+        <w:rPr>
+          <w:sz w:val="24"/>
+          <w:szCs w:val="24"/>
+        </w:rPr>
+        <w:t xml:space="preserve"> </w:t>
+      </w:r>
+      <w:r>
+        <w:rPr>
+          <w:sz w:val="24"/>
+          <w:szCs w:val="24"/>
+        </w:rPr>
+        <w:t>meeting:</w:t>
       </w:r>
     </w:p>
     <w:p>
@@ -3134,7 +3148,188 @@
           <w:sz w:val="24"/>
           <w:szCs w:val="24"/>
         </w:rPr>
-        <w:t>After removing NHANES 2015-2016 because of no occupation current job, there are 24678 eligible (&gt;18+) and 3082 deaths</w:t>
+        <w:t>Our focus will be age 20-79, this is because some variable</w:t>
+      </w:r>
+      <w:r>
+        <w:rPr>
+          <w:b/>
+          <w:bCs/>
+          <w:color w:val="FF0000"/>
+          <w:sz w:val="24"/>
+          <w:szCs w:val="24"/>
+        </w:rPr>
+        <w:t>s</w:t>
+      </w:r>
+      <w:r>
+        <w:rPr>
+          <w:b/>
+          <w:bCs/>
+          <w:color w:val="FF0000"/>
+          <w:sz w:val="24"/>
+          <w:szCs w:val="24"/>
+        </w:rPr>
+        <w:t xml:space="preserve"> only </w:t>
+      </w:r>
+      <w:r>
+        <w:rPr>
+          <w:b/>
+          <w:bCs/>
+          <w:color w:val="FF0000"/>
+          <w:sz w:val="24"/>
+          <w:szCs w:val="24"/>
+        </w:rPr>
+        <w:t xml:space="preserve">have </w:t>
+      </w:r>
+      <w:r>
+        <w:rPr>
+          <w:b/>
+          <w:bCs/>
+          <w:color w:val="FF0000"/>
+          <w:sz w:val="24"/>
+          <w:szCs w:val="24"/>
+        </w:rPr>
+        <w:t xml:space="preserve">information for 20+, and age is </w:t>
+      </w:r>
+      <w:r>
+        <w:rPr>
+          <w:b/>
+          <w:bCs/>
+          <w:color w:val="FF0000"/>
+          <w:sz w:val="24"/>
+          <w:szCs w:val="24"/>
+        </w:rPr>
+        <w:t>top coded</w:t>
+      </w:r>
+      <w:r>
+        <w:rPr>
+          <w:b/>
+          <w:bCs/>
+          <w:color w:val="FF0000"/>
+          <w:sz w:val="24"/>
+          <w:szCs w:val="24"/>
+        </w:rPr>
+        <w:t xml:space="preserve"> at 80</w:t>
+      </w:r>
+      <w:r>
+        <w:rPr>
+          <w:b/>
+          <w:bCs/>
+          <w:color w:val="FF0000"/>
+          <w:sz w:val="24"/>
+          <w:szCs w:val="24"/>
+        </w:rPr>
+        <w:t xml:space="preserve">, which means </w:t>
+      </w:r>
+      <w:r>
+        <w:rPr>
+          <w:b/>
+          <w:bCs/>
+          <w:color w:val="FF0000"/>
+          <w:sz w:val="24"/>
+          <w:szCs w:val="24"/>
+        </w:rPr>
+        <w:t>&gt;= 80 years of age</w:t>
+      </w:r>
+      <w:r>
+        <w:rPr>
+          <w:b/>
+          <w:bCs/>
+          <w:color w:val="FF0000"/>
+          <w:sz w:val="24"/>
+          <w:szCs w:val="24"/>
+        </w:rPr>
+        <w:t xml:space="preserve"> is coded as 80.</w:t>
+      </w:r>
+      <w:r>
+        <w:rPr>
+          <w:b/>
+          <w:bCs/>
+          <w:color w:val="FF0000"/>
+          <w:sz w:val="24"/>
+          <w:szCs w:val="24"/>
+        </w:rPr>
+        <w:t xml:space="preserve"> Also, some people are just ineligible for follow up because of death linkage issues, so there are 21852 participants and 2022 death without considering missing data.</w:t>
+      </w:r>
+    </w:p>
+    <w:p>
+      <w:pPr>
+        <w:rPr>
+          <w:b/>
+          <w:bCs/>
+          <w:color w:val="FF0000"/>
+          <w:sz w:val="24"/>
+          <w:szCs w:val="24"/>
+        </w:rPr>
+      </w:pPr>
+      <w:r>
+        <w:rPr>
+          <w:b/>
+          <w:bCs/>
+          <w:color w:val="FF0000"/>
+          <w:sz w:val="24"/>
+          <w:szCs w:val="24"/>
+        </w:rPr>
+        <w:t xml:space="preserve">First, the problem is that we don’t have food frequency information (except for fish only) because food frequency is only available for NHANES 2009-2010 but </w:t>
+      </w:r>
+      <w:r>
+        <w:rPr>
+          <w:b/>
+          <w:bCs/>
+          <w:color w:val="FF0000"/>
+          <w:sz w:val="24"/>
+          <w:szCs w:val="24"/>
+        </w:rPr>
+        <w:t>not for</w:t>
+      </w:r>
+      <w:r>
+        <w:rPr>
+          <w:b/>
+          <w:bCs/>
+          <w:color w:val="FF0000"/>
+          <w:sz w:val="24"/>
+          <w:szCs w:val="24"/>
+        </w:rPr>
+        <w:t xml:space="preserve"> other years.</w:t>
+      </w:r>
+      <w:r>
+        <w:rPr>
+          <w:b/>
+          <w:bCs/>
+          <w:color w:val="FF0000"/>
+          <w:sz w:val="24"/>
+          <w:szCs w:val="24"/>
+        </w:rPr>
+        <w:t xml:space="preserve"> This means that we can only use </w:t>
+      </w:r>
+      <w:r>
+        <w:rPr>
+          <w:b/>
+          <w:bCs/>
+          <w:color w:val="FF0000"/>
+          <w:sz w:val="24"/>
+          <w:szCs w:val="24"/>
+        </w:rPr>
+        <w:t>Food Patterns Equivalent Database</w:t>
+      </w:r>
+      <w:r>
+        <w:rPr>
+          <w:b/>
+          <w:bCs/>
+          <w:color w:val="FF0000"/>
+          <w:sz w:val="24"/>
+          <w:szCs w:val="24"/>
+        </w:rPr>
+        <w:t>.</w:t>
+      </w:r>
+      <w:r>
+        <w:rPr>
+          <w:b/>
+          <w:bCs/>
+          <w:color w:val="FF0000"/>
+          <w:sz w:val="24"/>
+          <w:szCs w:val="24"/>
+        </w:rPr>
+        <w:t xml:space="preserve"> Let’s discuss food variable first.</w:t>
       </w:r>
     </w:p>
     <w:p>
@@ -3289,7 +3484,21 @@
           <w:sz w:val="24"/>
           <w:szCs w:val="24"/>
         </w:rPr>
-        <w:t>(3) Total vegetables includes dark green vegetables, total red and orange vegetables, other red and total starchy vegetables</w:t>
+        <w:t xml:space="preserve">(3) Total vegetables </w:t>
+      </w:r>
+      <w:r>
+        <w:rPr>
+          <w:sz w:val="24"/>
+          <w:szCs w:val="24"/>
+        </w:rPr>
+        <w:t>include</w:t>
+      </w:r>
+      <w:r>
+        <w:rPr>
+          <w:sz w:val="24"/>
+          <w:szCs w:val="24"/>
+        </w:rPr>
+        <w:t xml:space="preserve"> dark green vegetables, total red and orange vegetables, other red and total starchy vegetables</w:t>
       </w:r>
       <w:r>
         <w:rPr>
@@ -3420,6 +3629,7 @@
           <w:sz w:val="24"/>
           <w:szCs w:val="24"/>
         </w:rPr>
+        <w:lastRenderedPageBreak/>
         <w:t>(8) We have whole grain</w:t>
       </w:r>
     </w:p>
@@ -3487,442 +3697,676 @@
           <w:sz w:val="24"/>
           <w:szCs w:val="24"/>
         </w:rPr>
+        <w:t>(12) We have consumption of nuts and seeds</w:t>
+      </w:r>
+    </w:p>
+    <w:p>
+      <w:pPr>
+        <w:rPr>
+          <w:sz w:val="24"/>
+          <w:szCs w:val="24"/>
+        </w:rPr>
+      </w:pPr>
+      <w:r>
+        <w:rPr>
+          <w:sz w:val="24"/>
+          <w:szCs w:val="24"/>
+        </w:rPr>
+        <w:t>(13) We have consumption of eggs</w:t>
+      </w:r>
+    </w:p>
+    <w:p>
+      <w:pPr>
+        <w:rPr>
+          <w:sz w:val="24"/>
+          <w:szCs w:val="24"/>
+        </w:rPr>
+      </w:pPr>
+      <w:r>
+        <w:rPr>
+          <w:sz w:val="24"/>
+          <w:szCs w:val="24"/>
+        </w:rPr>
+        <w:t xml:space="preserve">(14) We have consumption of total meats: total meats defined as meat+ cured meat+ organ meat + poultry + </w:t>
+      </w:r>
+      <w:r>
+        <w:rPr>
+          <w:sz w:val="24"/>
+          <w:szCs w:val="24"/>
+        </w:rPr>
+        <w:t>from seafood high in n-3 fatty acid+ sea food low in n-3 fatty acid.</w:t>
+      </w:r>
+    </w:p>
+    <w:p>
+      <w:pPr>
+        <w:rPr>
+          <w:sz w:val="24"/>
+          <w:szCs w:val="24"/>
+        </w:rPr>
+      </w:pPr>
+      <w:r>
+        <w:rPr>
+          <w:sz w:val="24"/>
+          <w:szCs w:val="24"/>
+        </w:rPr>
+        <w:t xml:space="preserve">(15) We don’t have consumption of beef, </w:t>
+      </w:r>
+      <w:r>
+        <w:rPr>
+          <w:sz w:val="24"/>
+          <w:szCs w:val="24"/>
+        </w:rPr>
+        <w:t>methionine</w:t>
+      </w:r>
+      <w:r>
+        <w:rPr>
+          <w:sz w:val="24"/>
+          <w:szCs w:val="24"/>
+        </w:rPr>
+        <w:t>,</w:t>
+      </w:r>
+      <w:r>
+        <w:t xml:space="preserve"> </w:t>
+      </w:r>
+      <w:r>
+        <w:rPr>
+          <w:sz w:val="24"/>
+          <w:szCs w:val="24"/>
+        </w:rPr>
+        <w:t>blood dishes</w:t>
+      </w:r>
+      <w:r>
+        <w:rPr>
+          <w:sz w:val="24"/>
+          <w:szCs w:val="24"/>
+        </w:rPr>
+        <w:t xml:space="preserve"> in detail</w:t>
+      </w:r>
+    </w:p>
+    <w:p>
+      <w:pPr>
+        <w:rPr>
+          <w:sz w:val="24"/>
+          <w:szCs w:val="24"/>
+        </w:rPr>
+      </w:pPr>
+      <w:r>
+        <w:rPr>
+          <w:sz w:val="24"/>
+          <w:szCs w:val="24"/>
+        </w:rPr>
+        <w:t>(16) We don</w:t>
+      </w:r>
+      <w:r>
+        <w:rPr>
+          <w:sz w:val="24"/>
+          <w:szCs w:val="24"/>
+        </w:rPr>
+        <w:t>’t have consumption of berries in detail</w:t>
+      </w:r>
+    </w:p>
+    <w:p>
+      <w:pPr>
+        <w:rPr>
+          <w:sz w:val="24"/>
+          <w:szCs w:val="24"/>
+        </w:rPr>
+      </w:pPr>
+      <w:r>
+        <w:rPr>
+          <w:rFonts w:hint="eastAsia"/>
+          <w:sz w:val="24"/>
+          <w:szCs w:val="24"/>
+        </w:rPr>
+        <w:t>(</w:t>
+      </w:r>
+      <w:r>
+        <w:rPr>
+          <w:sz w:val="24"/>
+          <w:szCs w:val="24"/>
+        </w:rPr>
+        <w:t xml:space="preserve">17) Because Meat variable is the summation of beef+pork+lamb+veal+game meat, in order to create a variation in the definition of red meat variable, I created four other meat variable: beef+veal; beef+veal+pork; beef+veal+lamb; beef+veal+pork+lamb. Creating these variables has limitations because we search words like: BEEF, PORK, VEAL, LAMB (case insensitive), however, some food have red meat contained in it but omitted by description of food, such as </w:t>
+      </w:r>
+      <w:r>
+        <w:rPr>
+          <w:b/>
+          <w:bCs/>
+          <w:sz w:val="24"/>
+          <w:szCs w:val="24"/>
+        </w:rPr>
+        <w:t>Chili con carne with beans</w:t>
+      </w:r>
+      <w:r>
+        <w:rPr>
+          <w:sz w:val="24"/>
+          <w:szCs w:val="24"/>
+        </w:rPr>
+        <w:t>, this food has no BEEF or PORK or VEAL or LAMB in the description but this food is considered having grounded beef</w:t>
+      </w:r>
+      <w:r>
+        <w:rPr>
+          <w:sz w:val="24"/>
+          <w:szCs w:val="24"/>
+        </w:rPr>
+        <w:t xml:space="preserve"> and PF_MEAT is non-zero.</w:t>
+      </w:r>
+    </w:p>
+    <w:p>
+      <w:pPr>
+        <w:rPr>
+          <w:sz w:val="24"/>
+          <w:szCs w:val="24"/>
+        </w:rPr>
+      </w:pPr>
+      <w:r>
+        <w:rPr>
+          <w:sz w:val="24"/>
+          <w:szCs w:val="24"/>
+        </w:rPr>
+        <w:t xml:space="preserve">(18) </w:t>
+      </w:r>
+      <w:r>
+        <w:rPr>
+          <w:sz w:val="24"/>
+          <w:szCs w:val="24"/>
+        </w:rPr>
+        <w:t>Can we discuss the missingness:</w:t>
+      </w:r>
+    </w:p>
+    <w:p>
+      <w:pPr>
+        <w:rPr>
+          <w:sz w:val="24"/>
+          <w:szCs w:val="24"/>
+        </w:rPr>
+      </w:pPr>
+      <w:r>
+        <w:rPr>
+          <w:sz w:val="24"/>
+          <w:szCs w:val="24"/>
+        </w:rPr>
+        <w:t xml:space="preserve">Age: </w:t>
+      </w:r>
+      <w:r>
+        <w:rPr>
+          <w:sz w:val="24"/>
+          <w:szCs w:val="24"/>
+        </w:rPr>
+        <w:t>20+</w:t>
+      </w:r>
+      <w:r>
+        <w:rPr>
+          <w:sz w:val="24"/>
+          <w:szCs w:val="24"/>
+        </w:rPr>
+        <w:t>&amp;eligible</w:t>
+      </w:r>
+      <w:r>
+        <w:rPr>
+          <w:sz w:val="24"/>
+          <w:szCs w:val="24"/>
+        </w:rPr>
+        <w:t xml:space="preserve"> </w:t>
+      </w:r>
+      <w:r>
+        <w:rPr>
+          <w:sz w:val="24"/>
+          <w:szCs w:val="24"/>
+        </w:rPr>
+        <w:t>21852</w:t>
+      </w:r>
+      <w:r>
+        <w:rPr>
+          <w:sz w:val="24"/>
+          <w:szCs w:val="24"/>
+        </w:rPr>
+        <w:t>, 20</w:t>
+      </w:r>
+      <w:r>
+        <w:rPr>
+          <w:sz w:val="24"/>
+          <w:szCs w:val="24"/>
+        </w:rPr>
+        <w:t>22</w:t>
+      </w:r>
+      <w:r>
+        <w:rPr>
+          <w:sz w:val="24"/>
+          <w:szCs w:val="24"/>
+        </w:rPr>
+        <w:t xml:space="preserve"> death</w:t>
+      </w:r>
+    </w:p>
+    <w:p>
+      <w:pPr>
+        <w:rPr>
+          <w:b/>
+          <w:bCs/>
+          <w:color w:val="FF0000"/>
+          <w:sz w:val="24"/>
+          <w:szCs w:val="24"/>
+        </w:rPr>
+      </w:pPr>
+      <w:r>
+        <w:rPr>
+          <w:b/>
+          <w:bCs/>
+          <w:color w:val="FF0000"/>
+          <w:sz w:val="24"/>
+          <w:szCs w:val="24"/>
+        </w:rPr>
+        <w:t xml:space="preserve">ALQ130: </w:t>
+      </w:r>
+      <w:r>
+        <w:rPr>
+          <w:b/>
+          <w:bCs/>
+          <w:color w:val="FF0000"/>
+          <w:sz w:val="24"/>
+          <w:szCs w:val="24"/>
+        </w:rPr>
+        <w:t>54</w:t>
+      </w:r>
+      <w:r>
+        <w:rPr>
+          <w:b/>
+          <w:bCs/>
+          <w:color w:val="FF0000"/>
+          <w:sz w:val="24"/>
+          <w:szCs w:val="24"/>
+        </w:rPr>
+        <w:t>55</w:t>
+      </w:r>
+      <w:r>
+        <w:rPr>
+          <w:b/>
+          <w:bCs/>
+          <w:color w:val="FF0000"/>
+          <w:sz w:val="24"/>
+          <w:szCs w:val="24"/>
+        </w:rPr>
+        <w:t xml:space="preserve"> missing</w:t>
+      </w:r>
+      <w:r>
+        <w:rPr>
+          <w:b/>
+          <w:bCs/>
+          <w:color w:val="FF0000"/>
+          <w:sz w:val="24"/>
+          <w:szCs w:val="24"/>
+        </w:rPr>
+        <w:t>. This is the best I can get.</w:t>
+      </w:r>
+    </w:p>
+    <w:p>
+      <w:pPr>
+        <w:rPr>
+          <w:color w:val="000000" w:themeColor="text1"/>
+          <w:sz w:val="24"/>
+          <w:szCs w:val="24"/>
+        </w:rPr>
+      </w:pPr>
+      <w:r>
+        <w:rPr>
+          <w:color w:val="000000" w:themeColor="text1"/>
+          <w:sz w:val="24"/>
+          <w:szCs w:val="24"/>
+        </w:rPr>
+        <w:t xml:space="preserve">I combined </w:t>
+      </w:r>
+      <w:r>
+        <w:rPr>
+          <w:color w:val="000000" w:themeColor="text1"/>
+          <w:sz w:val="24"/>
+          <w:szCs w:val="24"/>
+        </w:rPr>
+        <w:t>ALQ120Q - How often drink alcohol over past 12 mo</w:t>
+      </w:r>
+      <w:r>
+        <w:rPr>
+          <w:color w:val="000000" w:themeColor="text1"/>
+          <w:sz w:val="24"/>
+          <w:szCs w:val="24"/>
+        </w:rPr>
+        <w:t>nths and ALQ130 to create a new variable ALQ130.</w:t>
+      </w:r>
+    </w:p>
+    <w:p>
+      <w:pPr>
+        <w:rPr>
+          <w:b/>
+          <w:bCs/>
+          <w:sz w:val="24"/>
+          <w:szCs w:val="24"/>
+        </w:rPr>
+      </w:pPr>
+      <w:r>
+        <w:rPr>
+          <w:b/>
+          <w:bCs/>
+          <w:sz w:val="24"/>
+          <w:szCs w:val="24"/>
+        </w:rPr>
+        <w:t xml:space="preserve">BPQ050A: 15000+ </w:t>
+      </w:r>
+      <w:r>
+        <w:rPr>
+          <w:b/>
+          <w:bCs/>
+          <w:sz w:val="24"/>
+          <w:szCs w:val="24"/>
+        </w:rPr>
+        <w:t>missing</w:t>
+      </w:r>
+      <w:r>
+        <w:rPr>
+          <w:b/>
+          <w:bCs/>
+          <w:sz w:val="24"/>
+          <w:szCs w:val="24"/>
+        </w:rPr>
+        <w:t xml:space="preserve">: </w:t>
+      </w:r>
+      <w:r>
+        <w:rPr>
+          <w:b/>
+          <w:bCs/>
+          <w:sz w:val="24"/>
+          <w:szCs w:val="24"/>
+        </w:rPr>
+        <w:t>taking prescribed medicine for HBP</w:t>
+      </w:r>
+    </w:p>
+    <w:p>
+      <w:pPr>
+        <w:rPr>
+          <w:sz w:val="24"/>
+          <w:szCs w:val="24"/>
+        </w:rPr>
+      </w:pPr>
+      <w:r>
+        <w:rPr>
+          <w:sz w:val="24"/>
+          <w:szCs w:val="24"/>
+        </w:rPr>
+        <w:t>I could not do anything about it.</w:t>
+      </w:r>
+      <w:r>
+        <w:rPr>
+          <w:sz w:val="24"/>
+          <w:szCs w:val="24"/>
+        </w:rPr>
+        <w:t xml:space="preserve"> I don’t think imputation make sense, so I suggest that we remove this variable.</w:t>
+      </w:r>
+    </w:p>
+    <w:p>
+      <w:pPr>
+        <w:rPr>
+          <w:sz w:val="24"/>
+          <w:szCs w:val="24"/>
+        </w:rPr>
+      </w:pPr>
+      <w:r>
+        <w:rPr>
+          <w:b/>
+          <w:bCs/>
+          <w:sz w:val="24"/>
+          <w:szCs w:val="24"/>
+        </w:rPr>
+        <w:t>RHQ060</w:t>
+      </w:r>
+      <w:r>
+        <w:rPr>
+          <w:b/>
+          <w:bCs/>
+          <w:sz w:val="24"/>
+          <w:szCs w:val="24"/>
+        </w:rPr>
+        <w:t>(</w:t>
+      </w:r>
+      <w:r>
+        <w:rPr>
+          <w:sz w:val="24"/>
+          <w:szCs w:val="24"/>
+        </w:rPr>
+        <w:t>age at last period missing much than others)</w:t>
+      </w:r>
+      <w:r>
+        <w:rPr>
+          <w:sz w:val="24"/>
+          <w:szCs w:val="24"/>
+        </w:rPr>
+        <w:t xml:space="preserve"> </w:t>
+      </w:r>
+      <w:r>
+        <w:rPr>
+          <w:sz w:val="24"/>
+          <w:szCs w:val="24"/>
+        </w:rPr>
+        <w:t>premenopausal, postmenopausal</w:t>
+      </w:r>
+    </w:p>
+    <w:p>
+      <w:pPr>
+        <w:rPr>
+          <w:sz w:val="24"/>
+          <w:szCs w:val="24"/>
+        </w:rPr>
+      </w:pPr>
+      <w:r>
+        <w:rPr>
+          <w:sz w:val="24"/>
+          <w:szCs w:val="24"/>
+        </w:rPr>
+        <w:t xml:space="preserve">This variable </w:t>
+      </w:r>
+      <w:r>
+        <w:rPr>
+          <w:sz w:val="24"/>
+          <w:szCs w:val="24"/>
+        </w:rPr>
+        <w:t xml:space="preserve">has 50% missing for women, so we cannot create </w:t>
+      </w:r>
+      <w:r>
+        <w:rPr>
+          <w:sz w:val="24"/>
+          <w:szCs w:val="24"/>
+        </w:rPr>
+        <w:t>menopausal status</w:t>
+      </w:r>
+      <w:r>
+        <w:rPr>
+          <w:sz w:val="24"/>
+          <w:szCs w:val="24"/>
+        </w:rPr>
+        <w:t xml:space="preserve"> effectively. </w:t>
+      </w:r>
+      <w:r>
+        <w:rPr>
+          <w:sz w:val="24"/>
+          <w:szCs w:val="24"/>
+        </w:rPr>
+        <w:t>In complete cases, 5000 women will be cut into 2500.</w:t>
+      </w:r>
+    </w:p>
+    <w:p>
+      <w:pPr>
+        <w:rPr>
+          <w:b/>
+          <w:bCs/>
+          <w:sz w:val="24"/>
+          <w:szCs w:val="24"/>
+        </w:rPr>
+      </w:pPr>
+      <w:r>
+        <w:rPr>
+          <w:b/>
+          <w:bCs/>
+          <w:sz w:val="24"/>
+          <w:szCs w:val="24"/>
+        </w:rPr>
         <w:lastRenderedPageBreak/>
-        <w:t>(12) We have consumption of nuts and seeds</w:t>
-      </w:r>
-    </w:p>
-    <w:p>
-      <w:pPr>
-        <w:rPr>
-          <w:sz w:val="24"/>
-          <w:szCs w:val="24"/>
-        </w:rPr>
-      </w:pPr>
-      <w:r>
-        <w:rPr>
-          <w:sz w:val="24"/>
-          <w:szCs w:val="24"/>
-        </w:rPr>
-        <w:t>(13) We have consumption of eggs</w:t>
-      </w:r>
-    </w:p>
-    <w:p>
-      <w:pPr>
-        <w:rPr>
-          <w:sz w:val="24"/>
-          <w:szCs w:val="24"/>
-        </w:rPr>
-      </w:pPr>
-      <w:r>
-        <w:rPr>
-          <w:sz w:val="24"/>
-          <w:szCs w:val="24"/>
-        </w:rPr>
-        <w:t xml:space="preserve">(14) We have consumption of total meats: total meats defined as meat+ cured meat+ organ meat + poultry + </w:t>
-      </w:r>
-      <w:r>
-        <w:rPr>
-          <w:sz w:val="24"/>
-          <w:szCs w:val="24"/>
-        </w:rPr>
-        <w:t>from seafood high in n-3 fatty acid+ sea food low in n-3 fatty acid.</w:t>
-      </w:r>
-    </w:p>
-    <w:p>
-      <w:pPr>
-        <w:rPr>
-          <w:sz w:val="24"/>
-          <w:szCs w:val="24"/>
-        </w:rPr>
-      </w:pPr>
-      <w:r>
-        <w:rPr>
-          <w:sz w:val="24"/>
-          <w:szCs w:val="24"/>
-        </w:rPr>
-        <w:t xml:space="preserve">(15) We don’t have consumption of beef, </w:t>
-      </w:r>
-      <w:r>
-        <w:rPr>
-          <w:sz w:val="24"/>
-          <w:szCs w:val="24"/>
-        </w:rPr>
-        <w:t>methionine</w:t>
-      </w:r>
-      <w:r>
-        <w:rPr>
-          <w:sz w:val="24"/>
-          <w:szCs w:val="24"/>
-        </w:rPr>
-        <w:t>,</w:t>
-      </w:r>
-      <w:r>
+        <w:t xml:space="preserve">OCD241: </w:t>
+      </w:r>
+      <w:r>
+        <w:rPr>
+          <w:b/>
+          <w:bCs/>
+          <w:sz w:val="24"/>
+          <w:szCs w:val="24"/>
+        </w:rPr>
+        <w:t>93</w:t>
+      </w:r>
+      <w:r>
+        <w:rPr>
+          <w:b/>
+          <w:bCs/>
+          <w:sz w:val="24"/>
+          <w:szCs w:val="24"/>
+        </w:rPr>
+        <w:t>26</w:t>
+      </w:r>
+      <w:r>
+        <w:rPr>
+          <w:b/>
+          <w:bCs/>
+          <w:sz w:val="24"/>
+          <w:szCs w:val="24"/>
+        </w:rPr>
+        <w:t xml:space="preserve"> missing</w:t>
+      </w:r>
+      <w:r>
+        <w:rPr>
+          <w:b/>
+          <w:bCs/>
+          <w:sz w:val="24"/>
+          <w:szCs w:val="24"/>
+        </w:rPr>
         <w:t xml:space="preserve"> </w:t>
       </w:r>
       <w:r>
         <w:rPr>
-          <w:sz w:val="24"/>
-          <w:szCs w:val="24"/>
-        </w:rPr>
-        <w:t>blood dishes</w:t>
-      </w:r>
-      <w:r>
-        <w:rPr>
-          <w:sz w:val="24"/>
-          <w:szCs w:val="24"/>
-        </w:rPr>
-        <w:t xml:space="preserve"> in detail</w:t>
-      </w:r>
-    </w:p>
-    <w:p>
-      <w:pPr>
-        <w:rPr>
-          <w:sz w:val="24"/>
-          <w:szCs w:val="24"/>
-        </w:rPr>
-      </w:pPr>
-      <w:r>
-        <w:rPr>
-          <w:sz w:val="24"/>
-          <w:szCs w:val="24"/>
-        </w:rPr>
-        <w:t>(16) We don</w:t>
-      </w:r>
-      <w:r>
-        <w:rPr>
-          <w:sz w:val="24"/>
-          <w:szCs w:val="24"/>
-        </w:rPr>
-        <w:t>’t have consumption of berries in detail</w:t>
-      </w:r>
-    </w:p>
-    <w:p>
-      <w:pPr>
-        <w:rPr>
-          <w:sz w:val="24"/>
-          <w:szCs w:val="24"/>
-        </w:rPr>
-      </w:pPr>
-      <w:r>
-        <w:rPr>
-          <w:rFonts w:hint="eastAsia"/>
-          <w:sz w:val="24"/>
-          <w:szCs w:val="24"/>
-        </w:rPr>
-        <w:t>(</w:t>
-      </w:r>
-      <w:r>
-        <w:rPr>
-          <w:sz w:val="24"/>
-          <w:szCs w:val="24"/>
-        </w:rPr>
-        <w:t xml:space="preserve">17) Because Meat variable is the summation of beef+pork+lamb+veal+game meat, in order to create a variation in the definition of red meat variable, I created four other meat variable: beef+veal; beef+veal+pork; beef+veal+lamb; beef+veal+pork+lamb. Creating these variables has limitations because we search words like: BEEF, PORK, VEAL, LAMB (case insensitive), however, some food have red meat contained in it but omitted by description of food, such as </w:t>
-      </w:r>
-      <w:r>
-        <w:rPr>
-          <w:b/>
-          <w:bCs/>
-          <w:sz w:val="24"/>
-          <w:szCs w:val="24"/>
-        </w:rPr>
-        <w:t>Chili con carne with beans</w:t>
-      </w:r>
-      <w:r>
-        <w:rPr>
-          <w:sz w:val="24"/>
-          <w:szCs w:val="24"/>
-        </w:rPr>
-        <w:t>, this food has no BEEF or PORK or VEAL or LAMB in the description but this food is considered having grounded beef</w:t>
-      </w:r>
-      <w:r>
-        <w:rPr>
-          <w:sz w:val="24"/>
-          <w:szCs w:val="24"/>
-        </w:rPr>
-        <w:t xml:space="preserve"> and PF_MEAT is non-zero.</w:t>
-      </w:r>
-    </w:p>
-    <w:p>
-      <w:pPr>
-        <w:rPr>
-          <w:sz w:val="24"/>
-          <w:szCs w:val="24"/>
-        </w:rPr>
-      </w:pPr>
-      <w:r>
-        <w:rPr>
-          <w:sz w:val="24"/>
-          <w:szCs w:val="24"/>
-        </w:rPr>
-        <w:t xml:space="preserve">(18) </w:t>
-      </w:r>
-      <w:r>
-        <w:rPr>
-          <w:sz w:val="24"/>
-          <w:szCs w:val="24"/>
-        </w:rPr>
-        <w:t>Can we discuss the missingness:</w:t>
-      </w:r>
-    </w:p>
-    <w:p>
-      <w:pPr>
-        <w:rPr>
-          <w:sz w:val="24"/>
-          <w:szCs w:val="24"/>
-        </w:rPr>
-      </w:pPr>
-      <w:r>
-        <w:rPr>
-          <w:sz w:val="24"/>
-          <w:szCs w:val="24"/>
-        </w:rPr>
-        <w:t xml:space="preserve">Age: </w:t>
-      </w:r>
-      <w:r>
-        <w:rPr>
-          <w:sz w:val="24"/>
-          <w:szCs w:val="24"/>
-        </w:rPr>
-        <w:t>20+ 21903, 2000 death</w:t>
-      </w:r>
-    </w:p>
-    <w:p>
-      <w:pPr>
-        <w:rPr>
-          <w:sz w:val="24"/>
-          <w:szCs w:val="24"/>
-        </w:rPr>
-      </w:pPr>
-      <w:r>
-        <w:rPr>
-          <w:sz w:val="24"/>
-          <w:szCs w:val="24"/>
-        </w:rPr>
-        <w:t>UCOD_LEADING</w:t>
-      </w:r>
-      <w:r>
-        <w:rPr>
-          <w:sz w:val="24"/>
-          <w:szCs w:val="24"/>
-        </w:rPr>
-        <w:t>: 19881</w:t>
-      </w:r>
-      <w:r>
-        <w:rPr>
-          <w:sz w:val="24"/>
-          <w:szCs w:val="24"/>
-        </w:rPr>
-        <w:t xml:space="preserve"> missing</w:t>
-      </w:r>
-    </w:p>
-    <w:p>
-      <w:pPr>
-        <w:rPr>
-          <w:b/>
-          <w:bCs/>
-          <w:sz w:val="24"/>
-          <w:szCs w:val="24"/>
-        </w:rPr>
-      </w:pPr>
-      <w:r>
-        <w:rPr>
-          <w:b/>
-          <w:bCs/>
-          <w:sz w:val="24"/>
-          <w:szCs w:val="24"/>
-        </w:rPr>
-        <w:t xml:space="preserve">ALQ130: </w:t>
-      </w:r>
-      <w:r>
-        <w:rPr>
-          <w:b/>
-          <w:bCs/>
-          <w:sz w:val="24"/>
-          <w:szCs w:val="24"/>
-        </w:rPr>
-        <w:t>5466</w:t>
-      </w:r>
-      <w:r>
-        <w:rPr>
-          <w:b/>
-          <w:bCs/>
-          <w:sz w:val="24"/>
-          <w:szCs w:val="24"/>
-        </w:rPr>
-        <w:t xml:space="preserve"> missing</w:t>
-      </w:r>
-      <w:r>
-        <w:rPr>
-          <w:b/>
-          <w:bCs/>
-          <w:sz w:val="24"/>
-          <w:szCs w:val="24"/>
-        </w:rPr>
-        <w:t>. This is the best I can get.</w:t>
-      </w:r>
-    </w:p>
-    <w:p>
-      <w:pPr>
-        <w:rPr>
-          <w:b/>
-          <w:bCs/>
-          <w:sz w:val="24"/>
-          <w:szCs w:val="24"/>
-        </w:rPr>
-      </w:pPr>
-      <w:r>
-        <w:rPr>
-          <w:b/>
-          <w:bCs/>
-          <w:sz w:val="24"/>
-          <w:szCs w:val="24"/>
-        </w:rPr>
-        <w:t xml:space="preserve">BPQ050A: 15000+ </w:t>
-      </w:r>
-      <w:r>
-        <w:rPr>
-          <w:b/>
-          <w:bCs/>
-          <w:sz w:val="24"/>
-          <w:szCs w:val="24"/>
-        </w:rPr>
-        <w:t>missing</w:t>
-      </w:r>
-      <w:r>
-        <w:rPr>
-          <w:b/>
-          <w:bCs/>
-          <w:sz w:val="24"/>
-          <w:szCs w:val="24"/>
-        </w:rPr>
-        <w:t xml:space="preserve">: </w:t>
-      </w:r>
-      <w:r>
-        <w:rPr>
-          <w:b/>
-          <w:bCs/>
-          <w:sz w:val="24"/>
-          <w:szCs w:val="24"/>
-        </w:rPr>
-        <w:t>taking prescribed medicine for HBP</w:t>
-      </w:r>
-    </w:p>
-    <w:p>
-      <w:pPr>
-        <w:rPr>
-          <w:sz w:val="24"/>
-          <w:szCs w:val="24"/>
-        </w:rPr>
-      </w:pPr>
-      <w:r>
-        <w:rPr>
-          <w:sz w:val="24"/>
-          <w:szCs w:val="24"/>
-        </w:rPr>
-        <w:t>I could not do anything about it.</w:t>
-      </w:r>
-    </w:p>
-    <w:p>
-      <w:pPr>
-        <w:rPr>
-          <w:sz w:val="24"/>
-          <w:szCs w:val="24"/>
-        </w:rPr>
-      </w:pPr>
-      <w:r>
-        <w:rPr>
-          <w:sz w:val="24"/>
-          <w:szCs w:val="24"/>
-        </w:rPr>
-        <w:t xml:space="preserve">Women: RHQ540, </w:t>
-      </w:r>
-      <w:r>
-        <w:rPr>
-          <w:b/>
-          <w:bCs/>
-          <w:sz w:val="24"/>
-          <w:szCs w:val="24"/>
-        </w:rPr>
-        <w:t>RHQ060</w:t>
-      </w:r>
-      <w:r>
-        <w:rPr>
-          <w:b/>
-          <w:bCs/>
-          <w:sz w:val="24"/>
-          <w:szCs w:val="24"/>
-        </w:rPr>
-        <w:t>(</w:t>
-      </w:r>
-      <w:r>
-        <w:rPr>
-          <w:sz w:val="24"/>
-          <w:szCs w:val="24"/>
-        </w:rPr>
-        <w:t>age at last period missing much than others)</w:t>
-      </w:r>
-      <w:r>
-        <w:rPr>
-          <w:sz w:val="24"/>
-          <w:szCs w:val="24"/>
-        </w:rPr>
-        <w:t>, RHQ131, RHQ420 12000+ missing</w:t>
-      </w:r>
-      <w:r>
-        <w:rPr>
-          <w:sz w:val="24"/>
-          <w:szCs w:val="24"/>
-        </w:rPr>
-        <w:t xml:space="preserve"> (this is because male always has missing values)</w:t>
-      </w:r>
-      <w:r>
-        <w:rPr>
-          <w:sz w:val="24"/>
-          <w:szCs w:val="24"/>
-        </w:rPr>
-        <w:t xml:space="preserve">, for women, 10% of missing for RHQ540, RHQ131 and RHQ420, so I guess this is OK. But RHQ060 has 50% missing for women, so we cannot create </w:t>
-      </w:r>
-      <w:r>
-        <w:rPr>
-          <w:sz w:val="24"/>
-          <w:szCs w:val="24"/>
-        </w:rPr>
-        <w:t>menopausal status</w:t>
-      </w:r>
-      <w:r>
-        <w:rPr>
-          <w:sz w:val="24"/>
-          <w:szCs w:val="24"/>
-        </w:rPr>
-        <w:t xml:space="preserve"> effectively. </w:t>
-      </w:r>
-    </w:p>
-    <w:p>
-      <w:pPr>
-        <w:rPr>
-          <w:b/>
-          <w:bCs/>
-          <w:sz w:val="24"/>
-          <w:szCs w:val="24"/>
-        </w:rPr>
-      </w:pPr>
-      <w:r>
-        <w:rPr>
-          <w:b/>
-          <w:bCs/>
-          <w:sz w:val="24"/>
-          <w:szCs w:val="24"/>
-        </w:rPr>
-        <w:t xml:space="preserve">OCD241: </w:t>
-      </w:r>
-      <w:r>
-        <w:rPr>
-          <w:b/>
-          <w:bCs/>
-          <w:sz w:val="24"/>
-          <w:szCs w:val="24"/>
-        </w:rPr>
-        <w:t>9348 missing</w:t>
+          <w:b/>
+          <w:bCs/>
+          <w:sz w:val="24"/>
+          <w:szCs w:val="24"/>
+        </w:rPr>
+        <w:t>values for occupation group code</w:t>
+      </w:r>
+      <w:r>
+        <w:rPr>
+          <w:b/>
+          <w:bCs/>
+          <w:sz w:val="24"/>
+          <w:szCs w:val="24"/>
+        </w:rPr>
+        <w:t xml:space="preserve"> (to create cleric worker, </w:t>
+      </w:r>
+      <w:r>
+        <w:rPr>
+          <w:b/>
+          <w:bCs/>
+          <w:sz w:val="24"/>
+          <w:szCs w:val="24"/>
+        </w:rPr>
+        <w:t>manual worker</w:t>
+      </w:r>
+      <w:r>
+        <w:rPr>
+          <w:b/>
+          <w:bCs/>
+          <w:sz w:val="24"/>
+          <w:szCs w:val="24"/>
+        </w:rPr>
+        <w:t>…)</w:t>
+      </w:r>
+      <w:r>
+        <w:rPr>
+          <w:sz w:val="24"/>
+          <w:szCs w:val="24"/>
+        </w:rPr>
+        <w:t xml:space="preserve">, </w:t>
+      </w:r>
+      <w:r>
+        <w:rPr>
+          <w:b/>
+          <w:bCs/>
+          <w:sz w:val="24"/>
+          <w:szCs w:val="24"/>
+        </w:rPr>
+        <w:t>so I used other variables</w:t>
+      </w:r>
+    </w:p>
+    <w:p>
+      <w:pPr>
+        <w:rPr>
+          <w:b/>
+          <w:bCs/>
+          <w:sz w:val="24"/>
+          <w:szCs w:val="24"/>
+        </w:rPr>
+      </w:pPr>
+      <w:r>
+        <w:rPr>
+          <w:sz w:val="24"/>
+          <w:szCs w:val="24"/>
+        </w:rPr>
+        <w:t xml:space="preserve">Solution: </w:t>
+      </w:r>
+      <w:r>
+        <w:rPr>
+          <w:sz w:val="24"/>
+          <w:szCs w:val="24"/>
+        </w:rPr>
+        <w:t>Type of work done last week have fewest missing values</w:t>
+      </w:r>
+      <w:r>
+        <w:rPr>
+          <w:sz w:val="24"/>
+          <w:szCs w:val="24"/>
+        </w:rPr>
+        <w:t xml:space="preserve"> and can use it to combine with Hours worked last week at all jobs to create non-worker, light worker, moderate worker, heavily worker.</w:t>
+      </w:r>
+      <w:r>
+        <w:rPr>
+          <w:sz w:val="24"/>
+          <w:szCs w:val="24"/>
+        </w:rPr>
+        <w:t xml:space="preserve"> Then the missing value could </w:t>
+      </w:r>
+      <w:r>
+        <w:rPr>
+          <w:sz w:val="24"/>
+          <w:szCs w:val="24"/>
+        </w:rPr>
+        <w:t xml:space="preserve">be reduced to </w:t>
+      </w:r>
+      <w:r>
+        <w:rPr>
+          <w:b/>
+          <w:bCs/>
+          <w:sz w:val="24"/>
+          <w:szCs w:val="24"/>
+        </w:rPr>
+        <w:t>11</w:t>
+      </w:r>
+      <w:r>
+        <w:rPr>
+          <w:b/>
+          <w:bCs/>
+          <w:sz w:val="24"/>
+          <w:szCs w:val="24"/>
+        </w:rPr>
+        <w:t>75</w:t>
+      </w:r>
+      <w:r>
+        <w:rPr>
+          <w:b/>
+          <w:bCs/>
+          <w:sz w:val="24"/>
+          <w:szCs w:val="24"/>
+        </w:rPr>
+        <w:t>.</w:t>
       </w:r>
       <w:r>
         <w:rPr>
@@ -3935,68 +4379,157 @@
       </w:r>
       <w:r>
         <w:rPr>
-          <w:b/>
-          <w:bCs/>
-          <w:sz w:val="24"/>
-          <w:szCs w:val="24"/>
-        </w:rPr>
-        <w:t>values for occupation group code</w:t>
-      </w:r>
-      <w:r>
-        <w:rPr>
-          <w:b/>
-          <w:bCs/>
-          <w:sz w:val="24"/>
-          <w:szCs w:val="24"/>
-        </w:rPr>
-        <w:t xml:space="preserve"> (to create cleric worker, </w:t>
-      </w:r>
-      <w:r>
-        <w:rPr>
-          <w:b/>
-          <w:bCs/>
-          <w:sz w:val="24"/>
-          <w:szCs w:val="24"/>
-        </w:rPr>
-        <w:t>manual worker</w:t>
-      </w:r>
-      <w:r>
-        <w:rPr>
-          <w:b/>
-          <w:bCs/>
-          <w:sz w:val="24"/>
-          <w:szCs w:val="24"/>
-        </w:rPr>
-        <w:t>…)</w:t>
-      </w:r>
-      <w:r>
-        <w:rPr>
-          <w:sz w:val="24"/>
-          <w:szCs w:val="24"/>
-        </w:rPr>
-        <w:t xml:space="preserve">, </w:t>
-      </w:r>
-      <w:r>
-        <w:rPr>
-          <w:b/>
-          <w:bCs/>
-          <w:sz w:val="24"/>
-          <w:szCs w:val="24"/>
-        </w:rPr>
-        <w:t>so I used other variables</w:t>
-      </w:r>
-    </w:p>
-    <w:p>
-      <w:pPr>
-        <w:rPr>
-          <w:b/>
-          <w:bCs/>
-          <w:sz w:val="24"/>
-          <w:szCs w:val="24"/>
-        </w:rPr>
-      </w:pPr>
-      <w:r>
-        <w:rPr>
+          <w:sz w:val="24"/>
+          <w:szCs w:val="24"/>
+        </w:rPr>
+        <w:t>How to create that variable?</w:t>
+      </w:r>
+    </w:p>
+    <w:p>
+      <w:pPr>
+        <w:rPr>
+          <w:b/>
+          <w:bCs/>
+          <w:color w:val="000000" w:themeColor="text1"/>
+          <w:sz w:val="24"/>
+          <w:szCs w:val="24"/>
+        </w:rPr>
+      </w:pPr>
+      <w:r>
+        <w:rPr>
+          <w:b/>
+          <w:bCs/>
+          <w:sz w:val="24"/>
+          <w:szCs w:val="24"/>
+        </w:rPr>
+        <w:t>PAD660: 17195 missing</w:t>
+      </w:r>
+      <w:r>
+        <w:rPr>
+          <w:b/>
+          <w:bCs/>
+          <w:sz w:val="24"/>
+          <w:szCs w:val="24"/>
+        </w:rPr>
+        <w:t xml:space="preserve"> </w:t>
+      </w:r>
+      <w:r>
+        <w:rPr>
+          <w:b/>
+          <w:bCs/>
+          <w:color w:val="000000" w:themeColor="text1"/>
+          <w:sz w:val="24"/>
+          <w:szCs w:val="24"/>
+        </w:rPr>
+        <w:t>values for Minutes vigorous recreational activities, so I used other variables</w:t>
+      </w:r>
+    </w:p>
+    <w:p>
+      <w:pPr>
+        <w:rPr>
+          <w:color w:val="000000" w:themeColor="text1"/>
+          <w:sz w:val="24"/>
+          <w:szCs w:val="24"/>
+        </w:rPr>
+      </w:pPr>
+      <w:r>
+        <w:rPr>
+          <w:color w:val="000000" w:themeColor="text1"/>
+          <w:sz w:val="24"/>
+          <w:szCs w:val="24"/>
+        </w:rPr>
+        <w:t xml:space="preserve">Solution: I used Vigorous recreational activities (Yes or No), and Moderate recreational activities (Yes or No), to create a new variable called Activity (Yes or No), then the missing values could be reduced to </w:t>
+      </w:r>
+      <w:r>
+        <w:rPr>
+          <w:b/>
+          <w:bCs/>
+          <w:color w:val="000000" w:themeColor="text1"/>
+          <w:sz w:val="24"/>
+          <w:szCs w:val="24"/>
+        </w:rPr>
+        <w:t>0</w:t>
+      </w:r>
+      <w:r>
+        <w:rPr>
+          <w:b/>
+          <w:bCs/>
+          <w:color w:val="000000" w:themeColor="text1"/>
+          <w:sz w:val="24"/>
+          <w:szCs w:val="24"/>
+        </w:rPr>
+        <w:t>.</w:t>
+      </w:r>
+    </w:p>
+    <w:p>
+      <w:pPr>
+        <w:rPr>
+          <w:b/>
+          <w:bCs/>
+          <w:sz w:val="24"/>
+          <w:szCs w:val="24"/>
+        </w:rPr>
+      </w:pPr>
+      <w:r>
+        <w:rPr>
+          <w:b/>
+          <w:bCs/>
+          <w:sz w:val="24"/>
+          <w:szCs w:val="24"/>
+        </w:rPr>
+        <w:t>SMQ040: 12040 missing</w:t>
+      </w:r>
+      <w:r>
+        <w:rPr>
+          <w:b/>
+          <w:bCs/>
+          <w:sz w:val="24"/>
+          <w:szCs w:val="24"/>
+        </w:rPr>
+        <w:t xml:space="preserve"> so many missing values</w:t>
+      </w:r>
+    </w:p>
+    <w:p>
+      <w:pPr>
+        <w:rPr>
+          <w:b/>
+          <w:bCs/>
+          <w:sz w:val="24"/>
+          <w:szCs w:val="24"/>
+        </w:rPr>
+      </w:pPr>
+      <w:r>
+        <w:rPr>
+          <w:b/>
+          <w:bCs/>
+          <w:sz w:val="24"/>
+          <w:szCs w:val="24"/>
+        </w:rPr>
+        <w:t>SMD650: 17024 missing</w:t>
+      </w:r>
+      <w:r>
+        <w:rPr>
+          <w:b/>
+          <w:bCs/>
+          <w:sz w:val="24"/>
+          <w:szCs w:val="24"/>
+        </w:rPr>
+        <w:t xml:space="preserve"> so many missing values</w:t>
+      </w:r>
+    </w:p>
+    <w:p>
+      <w:pPr>
+        <w:rPr>
+          <w:b/>
+          <w:bCs/>
+          <w:sz w:val="24"/>
+          <w:szCs w:val="24"/>
+        </w:rPr>
+      </w:pPr>
+      <w:r>
+        <w:rPr>
+          <w:b/>
+          <w:bCs/>
           <w:sz w:val="24"/>
           <w:szCs w:val="24"/>
         </w:rPr>
@@ -4007,266 +4540,7 @@
           <w:sz w:val="24"/>
           <w:szCs w:val="24"/>
         </w:rPr>
-        <w:t>Type of work done last week have fewest missing values</w:t>
-      </w:r>
-      <w:r>
-        <w:rPr>
-          <w:sz w:val="24"/>
-          <w:szCs w:val="24"/>
-        </w:rPr>
-        <w:t xml:space="preserve"> and can use it to combine with </w:t>
-      </w:r>
-      <w:r>
-        <w:rPr>
-          <w:sz w:val="24"/>
-          <w:szCs w:val="24"/>
-        </w:rPr>
-        <w:t>Hours worked last week at all jobs</w:t>
-      </w:r>
-      <w:r>
-        <w:rPr>
-          <w:sz w:val="24"/>
-          <w:szCs w:val="24"/>
-        </w:rPr>
-        <w:t xml:space="preserve"> to create non-worker, light worker, moderate worker, heavily worker.</w:t>
-      </w:r>
-      <w:r>
-        <w:rPr>
-          <w:sz w:val="24"/>
-          <w:szCs w:val="24"/>
-        </w:rPr>
-        <w:t xml:space="preserve"> Then the missing value could </w:t>
-      </w:r>
-      <w:r>
-        <w:rPr>
-          <w:sz w:val="24"/>
-          <w:szCs w:val="24"/>
-        </w:rPr>
-        <w:t xml:space="preserve">be reduced to </w:t>
-      </w:r>
-      <w:r>
-        <w:rPr>
-          <w:b/>
-          <w:bCs/>
-          <w:sz w:val="24"/>
-          <w:szCs w:val="24"/>
-        </w:rPr>
-        <w:t>1162.</w:t>
-      </w:r>
-    </w:p>
-    <w:p>
-      <w:pPr>
-        <w:rPr>
-          <w:b/>
-          <w:bCs/>
-          <w:color w:val="000000" w:themeColor="text1"/>
-          <w:sz w:val="24"/>
-          <w:szCs w:val="24"/>
-        </w:rPr>
-      </w:pPr>
-      <w:r>
-        <w:rPr>
-          <w:b/>
-          <w:bCs/>
-          <w:sz w:val="24"/>
-          <w:szCs w:val="24"/>
-        </w:rPr>
-        <w:t>PAD660: 17195 missing</w:t>
-      </w:r>
-      <w:r>
-        <w:rPr>
-          <w:b/>
-          <w:bCs/>
-          <w:sz w:val="24"/>
-          <w:szCs w:val="24"/>
-        </w:rPr>
-        <w:t xml:space="preserve"> </w:t>
-      </w:r>
-      <w:r>
-        <w:rPr>
-          <w:b/>
-          <w:bCs/>
-          <w:color w:val="000000" w:themeColor="text1"/>
-          <w:sz w:val="24"/>
-          <w:szCs w:val="24"/>
-        </w:rPr>
-        <w:t xml:space="preserve">values for </w:t>
-      </w:r>
-      <w:r>
-        <w:rPr>
-          <w:b/>
-          <w:bCs/>
-          <w:color w:val="000000" w:themeColor="text1"/>
-          <w:sz w:val="24"/>
-          <w:szCs w:val="24"/>
-        </w:rPr>
-        <w:t>Minutes vigorous recreational activities</w:t>
-      </w:r>
-      <w:r>
-        <w:rPr>
-          <w:b/>
-          <w:bCs/>
-          <w:color w:val="000000" w:themeColor="text1"/>
-          <w:sz w:val="24"/>
-          <w:szCs w:val="24"/>
-        </w:rPr>
-        <w:t>, so I used other variables</w:t>
-      </w:r>
-    </w:p>
-    <w:p>
-      <w:pPr>
-        <w:rPr>
-          <w:color w:val="000000" w:themeColor="text1"/>
-          <w:sz w:val="24"/>
-          <w:szCs w:val="24"/>
-        </w:rPr>
-      </w:pPr>
-      <w:r>
-        <w:rPr>
-          <w:color w:val="000000" w:themeColor="text1"/>
-          <w:sz w:val="24"/>
-          <w:szCs w:val="24"/>
-        </w:rPr>
-        <w:lastRenderedPageBreak/>
-        <w:t xml:space="preserve">Solution: I used </w:t>
-      </w:r>
-      <w:r>
-        <w:rPr>
-          <w:color w:val="000000" w:themeColor="text1"/>
-          <w:sz w:val="24"/>
-          <w:szCs w:val="24"/>
-        </w:rPr>
-        <w:t>Vigorous recreational activities</w:t>
-      </w:r>
-      <w:r>
-        <w:rPr>
-          <w:color w:val="000000" w:themeColor="text1"/>
-          <w:sz w:val="24"/>
-          <w:szCs w:val="24"/>
-        </w:rPr>
-        <w:t xml:space="preserve"> (Yes or No), and </w:t>
-      </w:r>
-      <w:r>
-        <w:rPr>
-          <w:color w:val="000000" w:themeColor="text1"/>
-          <w:sz w:val="24"/>
-          <w:szCs w:val="24"/>
-        </w:rPr>
-        <w:t>Moderate recreational activities</w:t>
-      </w:r>
-      <w:r>
-        <w:rPr>
-          <w:color w:val="000000" w:themeColor="text1"/>
-          <w:sz w:val="24"/>
-          <w:szCs w:val="24"/>
-        </w:rPr>
-        <w:t xml:space="preserve"> (Yes or No), to create a new variable called Activity (Yes or No), then the missing values could be reduced to </w:t>
-      </w:r>
-      <w:r>
-        <w:rPr>
-          <w:b/>
-          <w:bCs/>
-          <w:color w:val="000000" w:themeColor="text1"/>
-          <w:sz w:val="24"/>
-          <w:szCs w:val="24"/>
-        </w:rPr>
-        <w:t>1.</w:t>
-      </w:r>
-    </w:p>
-    <w:p>
-      <w:pPr>
-        <w:rPr>
-          <w:b/>
-          <w:bCs/>
-          <w:sz w:val="24"/>
-          <w:szCs w:val="24"/>
-        </w:rPr>
-      </w:pPr>
-      <w:r>
-        <w:rPr>
-          <w:b/>
-          <w:bCs/>
-          <w:sz w:val="24"/>
-          <w:szCs w:val="24"/>
-        </w:rPr>
-        <w:t>SMQ040: 12040 missing</w:t>
-      </w:r>
-      <w:r>
-        <w:rPr>
-          <w:b/>
-          <w:bCs/>
-          <w:sz w:val="24"/>
-          <w:szCs w:val="24"/>
-        </w:rPr>
-        <w:t xml:space="preserve"> so many missing values</w:t>
-      </w:r>
-    </w:p>
-    <w:p>
-      <w:pPr>
-        <w:rPr>
-          <w:b/>
-          <w:bCs/>
-          <w:sz w:val="24"/>
-          <w:szCs w:val="24"/>
-        </w:rPr>
-      </w:pPr>
-      <w:r>
-        <w:rPr>
-          <w:b/>
-          <w:bCs/>
-          <w:sz w:val="24"/>
-          <w:szCs w:val="24"/>
-        </w:rPr>
-        <w:t>SMD650: 17024 missing</w:t>
-      </w:r>
-      <w:r>
-        <w:rPr>
-          <w:b/>
-          <w:bCs/>
-          <w:sz w:val="24"/>
-          <w:szCs w:val="24"/>
-        </w:rPr>
-        <w:t xml:space="preserve"> so many missing values</w:t>
-      </w:r>
-    </w:p>
-    <w:p>
-      <w:pPr>
-        <w:rPr>
-          <w:b/>
-          <w:bCs/>
-          <w:sz w:val="24"/>
-          <w:szCs w:val="24"/>
-        </w:rPr>
-      </w:pPr>
-      <w:r>
-        <w:rPr>
-          <w:b/>
-          <w:bCs/>
-          <w:sz w:val="24"/>
-          <w:szCs w:val="24"/>
-        </w:rPr>
-        <w:t xml:space="preserve">Solution: </w:t>
-      </w:r>
-      <w:r>
-        <w:rPr>
-          <w:sz w:val="24"/>
-          <w:szCs w:val="24"/>
-        </w:rPr>
-        <w:t xml:space="preserve">I will categorize participants into 3 categories, (1) Light or Non-smoker includes people who never smoked regularly, people who smoked less than </w:t>
-      </w:r>
-      <w:r>
-        <w:rPr>
-          <w:sz w:val="24"/>
-          <w:szCs w:val="24"/>
-        </w:rPr>
-        <w:t>100 cigarettes</w:t>
-      </w:r>
-      <w:r>
-        <w:rPr>
-          <w:sz w:val="24"/>
-          <w:szCs w:val="24"/>
-        </w:rPr>
-        <w:t>, and people who smoked more than 100 cigarettes but quit smoking (2) Moderate smokers includes people who smoked more than 100 cigarettes and are current smoker and smoked &lt;</w:t>
+        <w:t>I will categorize participants into 3 categories, (1) Light or Non-smoker includes people who never smoked regularly, people who smoked less than 100 cigarettes, and people who smoked more than 100 cigarettes but quit smoking (2) Moderate smokers includes people who smoked more than 100 cigarettes and are current smoker and smoked &lt;</w:t>
       </w:r>
       <w:r>
         <w:rPr>
@@ -4520,60 +4794,610 @@
           <w:sz w:val="24"/>
           <w:szCs w:val="24"/>
         </w:rPr>
-        <w:t>1134</w:t>
-      </w:r>
-      <w:r>
-        <w:rPr>
-          <w:b/>
-          <w:bCs/>
-          <w:sz w:val="24"/>
-          <w:szCs w:val="24"/>
-        </w:rPr>
-        <w:t xml:space="preserve"> death 11479 people</w:t>
-      </w:r>
-    </w:p>
-    <w:p>
-      <w:pPr>
-        <w:rPr>
-          <w:b/>
-          <w:bCs/>
-          <w:sz w:val="24"/>
-          <w:szCs w:val="24"/>
-        </w:rPr>
-      </w:pPr>
-    </w:p>
-    <w:p>
-      <w:pPr>
-        <w:rPr>
-          <w:b/>
-          <w:bCs/>
-          <w:sz w:val="24"/>
-          <w:szCs w:val="24"/>
-        </w:rPr>
-      </w:pPr>
-    </w:p>
-    <w:p>
-      <w:pPr>
-        <w:rPr>
-          <w:sz w:val="24"/>
-          <w:szCs w:val="24"/>
-        </w:rPr>
-      </w:pPr>
-      <w:r>
-        <w:rPr>
-          <w:b/>
-          <w:bCs/>
-          <w:sz w:val="24"/>
-          <w:szCs w:val="24"/>
-        </w:rPr>
-        <w:t xml:space="preserve">(19) </w:t>
-      </w:r>
-      <w:r>
-        <w:rPr>
-          <w:sz w:val="24"/>
-          <w:szCs w:val="24"/>
-        </w:rPr>
-        <w:t>For physical activities, what variables do we need to use: vigorous activity or moderate activity?</w:t>
+        <w:t>1</w:t>
+      </w:r>
+      <w:r>
+        <w:rPr>
+          <w:b/>
+          <w:bCs/>
+          <w:sz w:val="24"/>
+          <w:szCs w:val="24"/>
+        </w:rPr>
+        <w:t>041</w:t>
+      </w:r>
+      <w:r>
+        <w:rPr>
+          <w:b/>
+          <w:bCs/>
+          <w:sz w:val="24"/>
+          <w:szCs w:val="24"/>
+        </w:rPr>
+        <w:t xml:space="preserve"> death </w:t>
+      </w:r>
+      <w:r>
+        <w:rPr>
+          <w:b/>
+          <w:bCs/>
+          <w:sz w:val="24"/>
+          <w:szCs w:val="24"/>
+        </w:rPr>
+        <w:t>11006</w:t>
+      </w:r>
+      <w:r>
+        <w:rPr>
+          <w:b/>
+          <w:bCs/>
+          <w:sz w:val="24"/>
+          <w:szCs w:val="24"/>
+        </w:rPr>
+        <w:t xml:space="preserve"> people</w:t>
+      </w:r>
+    </w:p>
+    <w:p>
+      <w:pPr>
+        <w:rPr>
+          <w:sz w:val="24"/>
+          <w:szCs w:val="24"/>
+        </w:rPr>
+      </w:pPr>
+      <w:r>
+        <w:rPr>
+          <w:sz w:val="24"/>
+          <w:szCs w:val="24"/>
+        </w:rPr>
+        <w:t>(19)</w:t>
+      </w:r>
+      <w:r>
+        <w:rPr>
+          <w:sz w:val="24"/>
+          <w:szCs w:val="24"/>
+        </w:rPr>
+        <w:t xml:space="preserve"> </w:t>
+      </w:r>
+      <w:r>
+        <w:rPr>
+          <w:sz w:val="24"/>
+          <w:szCs w:val="24"/>
+        </w:rPr>
+        <w:t>Refused</w:t>
+      </w:r>
+      <w:r>
+        <w:rPr>
+          <w:sz w:val="24"/>
+          <w:szCs w:val="24"/>
+        </w:rPr>
+        <w:t xml:space="preserve"> or </w:t>
+      </w:r>
+      <w:r>
+        <w:rPr>
+          <w:sz w:val="24"/>
+          <w:szCs w:val="24"/>
+        </w:rPr>
+        <w:t>Don't Know</w:t>
+      </w:r>
+      <w:r>
+        <w:rPr>
+          <w:sz w:val="24"/>
+          <w:szCs w:val="24"/>
+        </w:rPr>
+        <w:t xml:space="preserve"> will be treated as missing values.</w:t>
+      </w:r>
+    </w:p>
+    <w:p>
+      <w:pPr>
+        <w:rPr>
+          <w:sz w:val="24"/>
+          <w:szCs w:val="24"/>
+        </w:rPr>
+      </w:pPr>
+      <w:r>
+        <w:rPr>
+          <w:sz w:val="24"/>
+          <w:szCs w:val="24"/>
+        </w:rPr>
+        <w:t>(20) Borderline diabetes treated as Yes or No?</w:t>
+      </w:r>
+    </w:p>
+    <w:p>
+      <w:pPr>
+        <w:rPr>
+          <w:sz w:val="24"/>
+          <w:szCs w:val="24"/>
+        </w:rPr>
+      </w:pPr>
+      <w:r>
+        <w:rPr>
+          <w:sz w:val="24"/>
+          <w:szCs w:val="24"/>
+        </w:rPr>
+        <w:t xml:space="preserve">(21) </w:t>
+      </w:r>
+      <w:r>
+        <w:rPr>
+          <w:sz w:val="24"/>
+          <w:szCs w:val="24"/>
+        </w:rPr>
+        <w:t>0</w:t>
+      </w:r>
+      <w:r>
+        <w:rPr>
+          <w:sz w:val="24"/>
+          <w:szCs w:val="24"/>
+        </w:rPr>
+        <w:tab/>
+        <w:t>Not at all</w:t>
+      </w:r>
+      <w:r>
+        <w:rPr>
+          <w:sz w:val="24"/>
+          <w:szCs w:val="24"/>
+        </w:rPr>
+        <w:tab/>
+        <w:t>4163</w:t>
+      </w:r>
+      <w:r>
+        <w:rPr>
+          <w:sz w:val="24"/>
+          <w:szCs w:val="24"/>
+        </w:rPr>
+        <w:tab/>
+        <w:t>4163</w:t>
+      </w:r>
+      <w:r>
+        <w:rPr>
+          <w:sz w:val="24"/>
+          <w:szCs w:val="24"/>
+        </w:rPr>
+        <w:tab/>
+      </w:r>
+    </w:p>
+    <w:p>
+      <w:pPr>
+        <w:rPr>
+          <w:sz w:val="24"/>
+          <w:szCs w:val="24"/>
+        </w:rPr>
+      </w:pPr>
+      <w:r>
+        <w:rPr>
+          <w:sz w:val="24"/>
+          <w:szCs w:val="24"/>
+        </w:rPr>
+        <w:lastRenderedPageBreak/>
+        <w:t>1</w:t>
+      </w:r>
+      <w:r>
+        <w:rPr>
+          <w:sz w:val="24"/>
+          <w:szCs w:val="24"/>
+        </w:rPr>
+        <w:tab/>
+        <w:t>Several days</w:t>
+      </w:r>
+      <w:r>
+        <w:rPr>
+          <w:sz w:val="24"/>
+          <w:szCs w:val="24"/>
+        </w:rPr>
+        <w:tab/>
+        <w:t>957</w:t>
+      </w:r>
+      <w:r>
+        <w:rPr>
+          <w:sz w:val="24"/>
+          <w:szCs w:val="24"/>
+        </w:rPr>
+        <w:tab/>
+        <w:t>5120</w:t>
+      </w:r>
+      <w:r>
+        <w:rPr>
+          <w:sz w:val="24"/>
+          <w:szCs w:val="24"/>
+        </w:rPr>
+        <w:tab/>
+      </w:r>
+    </w:p>
+    <w:p>
+      <w:pPr>
+        <w:rPr>
+          <w:sz w:val="24"/>
+          <w:szCs w:val="24"/>
+        </w:rPr>
+      </w:pPr>
+      <w:r>
+        <w:rPr>
+          <w:sz w:val="24"/>
+          <w:szCs w:val="24"/>
+        </w:rPr>
+        <w:t>2</w:t>
+      </w:r>
+      <w:r>
+        <w:rPr>
+          <w:sz w:val="24"/>
+          <w:szCs w:val="24"/>
+        </w:rPr>
+        <w:tab/>
+        <w:t>More than half the days</w:t>
+      </w:r>
+      <w:r>
+        <w:rPr>
+          <w:sz w:val="24"/>
+          <w:szCs w:val="24"/>
+        </w:rPr>
+        <w:tab/>
+        <w:t>234</w:t>
+      </w:r>
+      <w:r>
+        <w:rPr>
+          <w:sz w:val="24"/>
+          <w:szCs w:val="24"/>
+        </w:rPr>
+        <w:tab/>
+        <w:t>5354</w:t>
+      </w:r>
+      <w:r>
+        <w:rPr>
+          <w:sz w:val="24"/>
+          <w:szCs w:val="24"/>
+        </w:rPr>
+        <w:tab/>
+      </w:r>
+    </w:p>
+    <w:p>
+      <w:pPr>
+        <w:rPr>
+          <w:sz w:val="24"/>
+          <w:szCs w:val="24"/>
+        </w:rPr>
+      </w:pPr>
+      <w:r>
+        <w:rPr>
+          <w:sz w:val="24"/>
+          <w:szCs w:val="24"/>
+        </w:rPr>
+        <w:t>3</w:t>
+      </w:r>
+      <w:r>
+        <w:rPr>
+          <w:sz w:val="24"/>
+          <w:szCs w:val="24"/>
+        </w:rPr>
+        <w:tab/>
+        <w:t>Nearly every day</w:t>
+      </w:r>
+      <w:r>
+        <w:rPr>
+          <w:sz w:val="24"/>
+          <w:szCs w:val="24"/>
+        </w:rPr>
+        <w:tab/>
+        <w:t>216</w:t>
+      </w:r>
+      <w:r>
+        <w:rPr>
+          <w:sz w:val="24"/>
+          <w:szCs w:val="24"/>
+        </w:rPr>
+        <w:tab/>
+        <w:t>5570</w:t>
+      </w:r>
+      <w:r>
+        <w:rPr>
+          <w:sz w:val="24"/>
+          <w:szCs w:val="24"/>
+        </w:rPr>
+        <w:t xml:space="preserve"> for depression?</w:t>
+      </w:r>
+    </w:p>
+    <w:p>
+      <w:pPr>
+        <w:rPr>
+          <w:sz w:val="24"/>
+          <w:szCs w:val="24"/>
+        </w:rPr>
+      </w:pPr>
+      <w:r>
+        <w:rPr>
+          <w:sz w:val="24"/>
+          <w:szCs w:val="24"/>
+        </w:rPr>
+        <w:t xml:space="preserve">(22) </w:t>
+      </w:r>
+      <w:r>
+        <w:rPr>
+          <w:sz w:val="24"/>
+          <w:szCs w:val="24"/>
+        </w:rPr>
+        <w:t>1</w:t>
+      </w:r>
+      <w:r>
+        <w:rPr>
+          <w:sz w:val="24"/>
+          <w:szCs w:val="24"/>
+        </w:rPr>
+        <w:tab/>
+        <w:t>Excellent,</w:t>
+      </w:r>
+      <w:r>
+        <w:rPr>
+          <w:sz w:val="24"/>
+          <w:szCs w:val="24"/>
+        </w:rPr>
+        <w:tab/>
+        <w:t>654</w:t>
+      </w:r>
+      <w:r>
+        <w:rPr>
+          <w:sz w:val="24"/>
+          <w:szCs w:val="24"/>
+        </w:rPr>
+        <w:tab/>
+        <w:t>654</w:t>
+      </w:r>
+      <w:r>
+        <w:rPr>
+          <w:sz w:val="24"/>
+          <w:szCs w:val="24"/>
+        </w:rPr>
+        <w:tab/>
+      </w:r>
+    </w:p>
+    <w:p>
+      <w:pPr>
+        <w:rPr>
+          <w:sz w:val="24"/>
+          <w:szCs w:val="24"/>
+        </w:rPr>
+      </w:pPr>
+      <w:r>
+        <w:rPr>
+          <w:sz w:val="24"/>
+          <w:szCs w:val="24"/>
+        </w:rPr>
+        <w:t>2</w:t>
+      </w:r>
+      <w:r>
+        <w:rPr>
+          <w:sz w:val="24"/>
+          <w:szCs w:val="24"/>
+        </w:rPr>
+        <w:tab/>
+        <w:t>Very good,</w:t>
+      </w:r>
+      <w:r>
+        <w:rPr>
+          <w:sz w:val="24"/>
+          <w:szCs w:val="24"/>
+        </w:rPr>
+        <w:tab/>
+        <w:t>1747</w:t>
+      </w:r>
+      <w:r>
+        <w:rPr>
+          <w:sz w:val="24"/>
+          <w:szCs w:val="24"/>
+        </w:rPr>
+        <w:tab/>
+        <w:t>2401</w:t>
+      </w:r>
+      <w:r>
+        <w:rPr>
+          <w:sz w:val="24"/>
+          <w:szCs w:val="24"/>
+        </w:rPr>
+        <w:tab/>
+      </w:r>
+    </w:p>
+    <w:p>
+      <w:pPr>
+        <w:rPr>
+          <w:sz w:val="24"/>
+          <w:szCs w:val="24"/>
+        </w:rPr>
+      </w:pPr>
+      <w:r>
+        <w:rPr>
+          <w:sz w:val="24"/>
+          <w:szCs w:val="24"/>
+        </w:rPr>
+        <w:t>3</w:t>
+      </w:r>
+      <w:r>
+        <w:rPr>
+          <w:sz w:val="24"/>
+          <w:szCs w:val="24"/>
+        </w:rPr>
+        <w:tab/>
+        <w:t>Good,</w:t>
+      </w:r>
+      <w:r>
+        <w:rPr>
+          <w:sz w:val="24"/>
+          <w:szCs w:val="24"/>
+        </w:rPr>
+        <w:tab/>
+        <w:t>2631</w:t>
+      </w:r>
+      <w:r>
+        <w:rPr>
+          <w:sz w:val="24"/>
+          <w:szCs w:val="24"/>
+        </w:rPr>
+        <w:tab/>
+        <w:t>5032</w:t>
+      </w:r>
+      <w:r>
+        <w:rPr>
+          <w:sz w:val="24"/>
+          <w:szCs w:val="24"/>
+        </w:rPr>
+        <w:tab/>
+      </w:r>
+    </w:p>
+    <w:p>
+      <w:pPr>
+        <w:rPr>
+          <w:sz w:val="24"/>
+          <w:szCs w:val="24"/>
+        </w:rPr>
+      </w:pPr>
+      <w:r>
+        <w:rPr>
+          <w:sz w:val="24"/>
+          <w:szCs w:val="24"/>
+        </w:rPr>
+        <w:t>4</w:t>
+      </w:r>
+      <w:r>
+        <w:rPr>
+          <w:sz w:val="24"/>
+          <w:szCs w:val="24"/>
+        </w:rPr>
+        <w:tab/>
+        <w:t>Fair, or</w:t>
+      </w:r>
+      <w:r>
+        <w:rPr>
+          <w:sz w:val="24"/>
+          <w:szCs w:val="24"/>
+        </w:rPr>
+        <w:tab/>
+        <w:t>1270</w:t>
+      </w:r>
+      <w:r>
+        <w:rPr>
+          <w:sz w:val="24"/>
+          <w:szCs w:val="24"/>
+        </w:rPr>
+        <w:tab/>
+        <w:t>6302</w:t>
+      </w:r>
+      <w:r>
+        <w:rPr>
+          <w:sz w:val="24"/>
+          <w:szCs w:val="24"/>
+        </w:rPr>
+        <w:tab/>
+      </w:r>
+    </w:p>
+    <w:p>
+      <w:pPr>
+        <w:rPr>
+          <w:sz w:val="24"/>
+          <w:szCs w:val="24"/>
+        </w:rPr>
+      </w:pPr>
+      <w:r>
+        <w:rPr>
+          <w:sz w:val="24"/>
+          <w:szCs w:val="24"/>
+        </w:rPr>
+        <w:t>5</w:t>
+      </w:r>
+      <w:r>
+        <w:rPr>
+          <w:sz w:val="24"/>
+          <w:szCs w:val="24"/>
+        </w:rPr>
+        <w:tab/>
+        <w:t>Poor?</w:t>
+      </w:r>
+      <w:r>
+        <w:rPr>
+          <w:sz w:val="24"/>
+          <w:szCs w:val="24"/>
+        </w:rPr>
+        <w:tab/>
+        <w:t>255</w:t>
+      </w:r>
+      <w:r>
+        <w:rPr>
+          <w:sz w:val="24"/>
+          <w:szCs w:val="24"/>
+        </w:rPr>
+        <w:tab/>
+        <w:t>6557</w:t>
+      </w:r>
+    </w:p>
+    <w:p>
+      <w:pPr>
+        <w:rPr>
+          <w:sz w:val="24"/>
+          <w:szCs w:val="24"/>
+        </w:rPr>
+      </w:pPr>
+      <w:r>
+        <w:rPr>
+          <w:sz w:val="24"/>
+          <w:szCs w:val="24"/>
+        </w:rPr>
+        <w:t>(23) How we quantify OCQ180 and create categories?</w:t>
+      </w:r>
+    </w:p>
+    <w:p>
+      <w:pPr>
+        <w:rPr>
+          <w:sz w:val="24"/>
+          <w:szCs w:val="24"/>
+        </w:rPr>
+      </w:pPr>
+      <w:r>
+        <w:rPr>
+          <w:sz w:val="24"/>
+          <w:szCs w:val="24"/>
+        </w:rPr>
+        <w:t>(2</w:t>
+      </w:r>
+      <w:r>
+        <w:rPr>
+          <w:sz w:val="24"/>
+          <w:szCs w:val="24"/>
+        </w:rPr>
+        <w:t>4</w:t>
+      </w:r>
+      <w:r>
+        <w:rPr>
+          <w:sz w:val="24"/>
+          <w:szCs w:val="24"/>
+        </w:rPr>
+        <w:t>) Can we calibrate the unit of measure?</w:t>
+      </w:r>
+      <w:r>
+        <w:rPr>
+          <w:sz w:val="24"/>
+          <w:szCs w:val="24"/>
+        </w:rPr>
+        <w:t xml:space="preserve"> And can we discuss how to categorize each variable</w:t>
+      </w:r>
+      <w:r>
+        <w:rPr>
+          <w:sz w:val="24"/>
+          <w:szCs w:val="24"/>
+        </w:rPr>
+        <w:t xml:space="preserve"> one by one</w:t>
+      </w:r>
+      <w:r>
+        <w:rPr>
+          <w:sz w:val="24"/>
+          <w:szCs w:val="24"/>
+        </w:rPr>
+        <w:t>?</w:t>
+      </w:r>
+    </w:p>
+    <w:p>
+      <w:pPr>
+        <w:rPr>
+          <w:sz w:val="24"/>
+          <w:szCs w:val="24"/>
+        </w:rPr>
+      </w:pPr>
+      <w:r>
+        <w:rPr>
+          <w:sz w:val="24"/>
+          <w:szCs w:val="24"/>
+        </w:rPr>
+        <w:t>(25) How can we conduct specification curve? Any packages or code example for this?</w:t>
       </w:r>
     </w:p>
     <w:p>
@@ -4665,131 +5489,131 @@
           <w:sz w:val="24"/>
           <w:szCs w:val="24"/>
         </w:rPr>
+        <w:t xml:space="preserve">Q: Do we need to </w:t>
+      </w:r>
+      <w:r>
+        <w:rPr>
+          <w:sz w:val="24"/>
+          <w:szCs w:val="24"/>
+        </w:rPr>
+        <w:t>include</w:t>
+      </w:r>
+      <w:r>
+        <w:rPr>
+          <w:sz w:val="24"/>
+          <w:szCs w:val="24"/>
+        </w:rPr>
+        <w:t xml:space="preserve"> juices for consumption of fruit?</w:t>
+      </w:r>
+    </w:p>
+    <w:p>
+      <w:pPr>
+        <w:rPr>
+          <w:sz w:val="24"/>
+          <w:szCs w:val="24"/>
+        </w:rPr>
+      </w:pPr>
+      <w:r>
+        <w:rPr>
+          <w:sz w:val="24"/>
+          <w:szCs w:val="24"/>
+        </w:rPr>
+        <w:t xml:space="preserve">(2) </w:t>
+      </w:r>
+      <w:r>
+        <w:rPr>
+          <w:sz w:val="24"/>
+          <w:szCs w:val="24"/>
+        </w:rPr>
+        <w:t>Consumption of vegetables</w:t>
+      </w:r>
+    </w:p>
+    <w:p>
+      <w:pPr>
+        <w:rPr>
+          <w:sz w:val="24"/>
+          <w:szCs w:val="24"/>
+        </w:rPr>
+      </w:pPr>
+      <w:r>
+        <w:rPr>
+          <w:sz w:val="24"/>
+          <w:szCs w:val="24"/>
+        </w:rPr>
+        <w:t xml:space="preserve">Q: </w:t>
+      </w:r>
+      <w:r>
+        <w:rPr>
+          <w:sz w:val="24"/>
+          <w:szCs w:val="24"/>
+        </w:rPr>
+        <w:t>How do we define consumption of vegetables? In NHANES, we have DTD090Q - How often eat leafy/lettuce salad?, DTD100Q - How often eat fried potatoes?, How often eat non-fried potatoes?, DTD120Q - How often eat beans?, DTD130Q - How often eat other vegetables? [During the past month], not including what you just told me about [lettuce salads, potatoes, cooked dried beans], how often did {you/SP} eat other vegetables? [You can tell me per day, per week or per month.] It looks like NHANES define vegetables as salad+potatoes+beans+other vegetables?</w:t>
+      </w:r>
+    </w:p>
+    <w:p>
+      <w:pPr>
+        <w:rPr>
+          <w:sz w:val="24"/>
+          <w:szCs w:val="24"/>
+        </w:rPr>
+      </w:pPr>
+      <w:r>
+        <w:rPr>
+          <w:sz w:val="24"/>
+          <w:szCs w:val="24"/>
+        </w:rPr>
+        <w:t>(3)</w:t>
+      </w:r>
+      <w:r>
+        <w:rPr>
+          <w:sz w:val="24"/>
+          <w:szCs w:val="24"/>
+        </w:rPr>
+        <w:t xml:space="preserve"> Consumption of fish</w:t>
+      </w:r>
+    </w:p>
+    <w:p>
+      <w:pPr>
+        <w:rPr>
+          <w:sz w:val="24"/>
+          <w:szCs w:val="24"/>
+        </w:rPr>
+      </w:pPr>
+      <w:r>
+        <w:rPr>
+          <w:sz w:val="24"/>
+          <w:szCs w:val="24"/>
+        </w:rPr>
+        <w:t>Q: How do we define consumption of fish</w:t>
+      </w:r>
+      <w:r>
+        <w:rPr>
+          <w:sz w:val="24"/>
+          <w:szCs w:val="24"/>
+        </w:rPr>
+        <w:t xml:space="preserve"> or we define seafood</w:t>
+      </w:r>
+      <w:r>
+        <w:rPr>
+          <w:sz w:val="24"/>
+          <w:szCs w:val="24"/>
+        </w:rPr>
+        <w:t xml:space="preserve">? </w:t>
+      </w:r>
+    </w:p>
+    <w:p>
+      <w:pPr>
+        <w:rPr>
+          <w:sz w:val="24"/>
+          <w:szCs w:val="24"/>
+        </w:rPr>
+      </w:pPr>
+      <w:r>
+        <w:rPr>
+          <w:sz w:val="24"/>
+          <w:szCs w:val="24"/>
+        </w:rPr>
         <w:lastRenderedPageBreak/>
-        <w:t xml:space="preserve">Q: Do we need to </w:t>
-      </w:r>
-      <w:r>
-        <w:rPr>
-          <w:sz w:val="24"/>
-          <w:szCs w:val="24"/>
-        </w:rPr>
-        <w:t>include</w:t>
-      </w:r>
-      <w:r>
-        <w:rPr>
-          <w:sz w:val="24"/>
-          <w:szCs w:val="24"/>
-        </w:rPr>
-        <w:t xml:space="preserve"> juices for consumption of fruit?</w:t>
-      </w:r>
-    </w:p>
-    <w:p>
-      <w:pPr>
-        <w:rPr>
-          <w:sz w:val="24"/>
-          <w:szCs w:val="24"/>
-        </w:rPr>
-      </w:pPr>
-      <w:r>
-        <w:rPr>
-          <w:sz w:val="24"/>
-          <w:szCs w:val="24"/>
-        </w:rPr>
-        <w:t xml:space="preserve">(2) </w:t>
-      </w:r>
-      <w:r>
-        <w:rPr>
-          <w:sz w:val="24"/>
-          <w:szCs w:val="24"/>
-        </w:rPr>
-        <w:t>Consumption of vegetables</w:t>
-      </w:r>
-    </w:p>
-    <w:p>
-      <w:pPr>
-        <w:rPr>
-          <w:sz w:val="24"/>
-          <w:szCs w:val="24"/>
-        </w:rPr>
-      </w:pPr>
-      <w:r>
-        <w:rPr>
-          <w:sz w:val="24"/>
-          <w:szCs w:val="24"/>
-        </w:rPr>
-        <w:t xml:space="preserve">Q: </w:t>
-      </w:r>
-      <w:r>
-        <w:rPr>
-          <w:sz w:val="24"/>
-          <w:szCs w:val="24"/>
-        </w:rPr>
-        <w:t>How do we define consumption of vegetables? In NHANES, we have DTD090Q - How often eat leafy/lettuce salad?, DTD100Q - How often eat fried potatoes?, How often eat non-fried potatoes?, DTD120Q - How often eat beans?, DTD130Q - How often eat other vegetables? [During the past month], not including what you just told me about [lettuce salads, potatoes, cooked dried beans], how often did {you/SP} eat other vegetables? [You can tell me per day, per week or per month.] It looks like NHANES define vegetables as salad+potatoes+beans+other vegetables?</w:t>
-      </w:r>
-    </w:p>
-    <w:p>
-      <w:pPr>
-        <w:rPr>
-          <w:sz w:val="24"/>
-          <w:szCs w:val="24"/>
-        </w:rPr>
-      </w:pPr>
-      <w:r>
-        <w:rPr>
-          <w:sz w:val="24"/>
-          <w:szCs w:val="24"/>
-        </w:rPr>
-        <w:t>(3)</w:t>
-      </w:r>
-      <w:r>
-        <w:rPr>
-          <w:sz w:val="24"/>
-          <w:szCs w:val="24"/>
-        </w:rPr>
-        <w:t xml:space="preserve"> Consumption of fish</w:t>
-      </w:r>
-    </w:p>
-    <w:p>
-      <w:pPr>
-        <w:rPr>
-          <w:sz w:val="24"/>
-          <w:szCs w:val="24"/>
-        </w:rPr>
-      </w:pPr>
-      <w:r>
-        <w:rPr>
-          <w:sz w:val="24"/>
-          <w:szCs w:val="24"/>
-        </w:rPr>
-        <w:t>Q: How do we define consumption of fish</w:t>
-      </w:r>
-      <w:r>
-        <w:rPr>
-          <w:sz w:val="24"/>
-          <w:szCs w:val="24"/>
-        </w:rPr>
-        <w:t xml:space="preserve"> or we define seafood</w:t>
-      </w:r>
-      <w:r>
-        <w:rPr>
-          <w:sz w:val="24"/>
-          <w:szCs w:val="24"/>
-        </w:rPr>
-        <w:t xml:space="preserve">? </w:t>
-      </w:r>
-    </w:p>
-    <w:p>
-      <w:pPr>
-        <w:rPr>
-          <w:sz w:val="24"/>
-          <w:szCs w:val="24"/>
-        </w:rPr>
-      </w:pPr>
-      <w:r>
-        <w:rPr>
-          <w:sz w:val="24"/>
-          <w:szCs w:val="24"/>
-        </w:rPr>
         <w:t xml:space="preserve">In NHANES, we have </w:t>
       </w:r>
       <w:r>
@@ -5527,167 +6351,167 @@
           <w:sz w:val="24"/>
           <w:szCs w:val="24"/>
         </w:rPr>
+        <w:t>We do not have this information in NHANES unless using individual food and query</w:t>
+      </w:r>
+    </w:p>
+    <w:p>
+      <w:pPr>
+        <w:rPr>
+          <w:sz w:val="24"/>
+          <w:szCs w:val="24"/>
+        </w:rPr>
+      </w:pPr>
+      <w:r>
+        <w:rPr>
+          <w:sz w:val="24"/>
+          <w:szCs w:val="24"/>
+        </w:rPr>
+        <w:t xml:space="preserve">(10) </w:t>
+      </w:r>
+      <w:r>
+        <w:rPr>
+          <w:sz w:val="24"/>
+          <w:szCs w:val="24"/>
+        </w:rPr>
+        <w:t>Consumption of whole grain</w:t>
+      </w:r>
+    </w:p>
+    <w:p>
+      <w:pPr>
+        <w:rPr>
+          <w:sz w:val="24"/>
+          <w:szCs w:val="24"/>
+        </w:rPr>
+      </w:pPr>
+      <w:r>
+        <w:rPr>
+          <w:sz w:val="24"/>
+          <w:szCs w:val="24"/>
+        </w:rPr>
+        <w:t xml:space="preserve">I only found consumption of cooked whole grains, including </w:t>
+      </w:r>
+      <w:r>
+        <w:rPr>
+          <w:sz w:val="24"/>
+          <w:szCs w:val="24"/>
+        </w:rPr>
+        <w:t xml:space="preserve">brown rice or other cooked whole grains, such as bulgur, cracked wheat, or millet? </w:t>
+      </w:r>
+      <w:r>
+        <w:rPr>
+          <w:sz w:val="24"/>
+          <w:szCs w:val="24"/>
+        </w:rPr>
+        <w:t>But not</w:t>
+      </w:r>
+      <w:r>
+        <w:rPr>
+          <w:sz w:val="24"/>
+          <w:szCs w:val="24"/>
+        </w:rPr>
+        <w:t xml:space="preserve"> include white rice.</w:t>
+      </w:r>
+      <w:r>
+        <w:rPr>
+          <w:sz w:val="24"/>
+          <w:szCs w:val="24"/>
+        </w:rPr>
+        <w:t xml:space="preserve"> Can we use it?</w:t>
+      </w:r>
+    </w:p>
+    <w:p>
+      <w:pPr>
+        <w:rPr>
+          <w:sz w:val="24"/>
+          <w:szCs w:val="24"/>
+        </w:rPr>
+      </w:pPr>
+      <w:r>
+        <w:rPr>
+          <w:sz w:val="24"/>
+          <w:szCs w:val="24"/>
+        </w:rPr>
+        <w:t xml:space="preserve">(11) </w:t>
+      </w:r>
+      <w:r>
+        <w:rPr>
+          <w:sz w:val="24"/>
+          <w:szCs w:val="24"/>
+        </w:rPr>
+        <w:t>Consumption of total meat</w:t>
+      </w:r>
+    </w:p>
+    <w:p>
+      <w:pPr>
+        <w:rPr>
+          <w:sz w:val="24"/>
+          <w:szCs w:val="24"/>
+        </w:rPr>
+      </w:pPr>
+      <w:r>
+        <w:rPr>
+          <w:sz w:val="24"/>
+          <w:szCs w:val="24"/>
+        </w:rPr>
+        <w:t>Looks like we only have red meat + processed meat and seafood (</w:t>
+      </w:r>
+      <w:r>
+        <w:rPr>
+          <w:sz w:val="24"/>
+          <w:szCs w:val="24"/>
+        </w:rPr>
+        <w:t>such as bacon, lunch meats, or hot dogs?</w:t>
+      </w:r>
+      <w:r>
+        <w:rPr>
+          <w:sz w:val="24"/>
+          <w:szCs w:val="24"/>
+        </w:rPr>
+        <w:t xml:space="preserve">) Because we do not have </w:t>
+      </w:r>
+      <w:r>
+        <w:rPr>
+          <w:sz w:val="24"/>
+          <w:szCs w:val="24"/>
+        </w:rPr>
+        <w:t>chicken, turkey</w:t>
+      </w:r>
+      <w:r>
+        <w:rPr>
+          <w:sz w:val="24"/>
+          <w:szCs w:val="24"/>
+        </w:rPr>
+        <w:t>, can we still define total meat?</w:t>
+      </w:r>
+    </w:p>
+    <w:p>
+      <w:pPr>
+        <w:rPr>
+          <w:sz w:val="24"/>
+          <w:szCs w:val="24"/>
+        </w:rPr>
+      </w:pPr>
+      <w:r>
+        <w:rPr>
+          <w:sz w:val="24"/>
+          <w:szCs w:val="24"/>
+        </w:rPr>
+        <w:t>(12)  Consumption of coffee</w:t>
+      </w:r>
+    </w:p>
+    <w:p>
+      <w:pPr>
+        <w:rPr>
+          <w:sz w:val="24"/>
+          <w:szCs w:val="24"/>
+        </w:rPr>
+      </w:pPr>
+      <w:r>
+        <w:rPr>
+          <w:sz w:val="24"/>
+          <w:szCs w:val="24"/>
+        </w:rPr>
         <w:lastRenderedPageBreak/>
-        <w:t>We do not have this information in NHANES unless using individual food and query</w:t>
-      </w:r>
-    </w:p>
-    <w:p>
-      <w:pPr>
-        <w:rPr>
-          <w:sz w:val="24"/>
-          <w:szCs w:val="24"/>
-        </w:rPr>
-      </w:pPr>
-      <w:r>
-        <w:rPr>
-          <w:sz w:val="24"/>
-          <w:szCs w:val="24"/>
-        </w:rPr>
-        <w:t xml:space="preserve">(10) </w:t>
-      </w:r>
-      <w:r>
-        <w:rPr>
-          <w:sz w:val="24"/>
-          <w:szCs w:val="24"/>
-        </w:rPr>
-        <w:t>Consumption of whole grain</w:t>
-      </w:r>
-    </w:p>
-    <w:p>
-      <w:pPr>
-        <w:rPr>
-          <w:sz w:val="24"/>
-          <w:szCs w:val="24"/>
-        </w:rPr>
-      </w:pPr>
-      <w:r>
-        <w:rPr>
-          <w:sz w:val="24"/>
-          <w:szCs w:val="24"/>
-        </w:rPr>
-        <w:t xml:space="preserve">I only found consumption of cooked whole grains, including </w:t>
-      </w:r>
-      <w:r>
-        <w:rPr>
-          <w:sz w:val="24"/>
-          <w:szCs w:val="24"/>
-        </w:rPr>
-        <w:t xml:space="preserve">brown rice or other cooked whole grains, such as bulgur, cracked wheat, or millet? </w:t>
-      </w:r>
-      <w:r>
-        <w:rPr>
-          <w:sz w:val="24"/>
-          <w:szCs w:val="24"/>
-        </w:rPr>
-        <w:t>But not</w:t>
-      </w:r>
-      <w:r>
-        <w:rPr>
-          <w:sz w:val="24"/>
-          <w:szCs w:val="24"/>
-        </w:rPr>
-        <w:t xml:space="preserve"> include white rice.</w:t>
-      </w:r>
-      <w:r>
-        <w:rPr>
-          <w:sz w:val="24"/>
-          <w:szCs w:val="24"/>
-        </w:rPr>
-        <w:t xml:space="preserve"> Can we use it?</w:t>
-      </w:r>
-    </w:p>
-    <w:p>
-      <w:pPr>
-        <w:rPr>
-          <w:sz w:val="24"/>
-          <w:szCs w:val="24"/>
-        </w:rPr>
-      </w:pPr>
-      <w:r>
-        <w:rPr>
-          <w:sz w:val="24"/>
-          <w:szCs w:val="24"/>
-        </w:rPr>
-        <w:t xml:space="preserve">(11) </w:t>
-      </w:r>
-      <w:r>
-        <w:rPr>
-          <w:sz w:val="24"/>
-          <w:szCs w:val="24"/>
-        </w:rPr>
-        <w:t>Consumption of total meat</w:t>
-      </w:r>
-    </w:p>
-    <w:p>
-      <w:pPr>
-        <w:rPr>
-          <w:sz w:val="24"/>
-          <w:szCs w:val="24"/>
-        </w:rPr>
-      </w:pPr>
-      <w:r>
-        <w:rPr>
-          <w:sz w:val="24"/>
-          <w:szCs w:val="24"/>
-        </w:rPr>
-        <w:t>Looks like we only have red meat + processed meat and seafood (</w:t>
-      </w:r>
-      <w:r>
-        <w:rPr>
-          <w:sz w:val="24"/>
-          <w:szCs w:val="24"/>
-        </w:rPr>
-        <w:t>such as bacon, lunch meats, or hot dogs?</w:t>
-      </w:r>
-      <w:r>
-        <w:rPr>
-          <w:sz w:val="24"/>
-          <w:szCs w:val="24"/>
-        </w:rPr>
-        <w:t xml:space="preserve">) Because we do not have </w:t>
-      </w:r>
-      <w:r>
-        <w:rPr>
-          <w:sz w:val="24"/>
-          <w:szCs w:val="24"/>
-        </w:rPr>
-        <w:t>chicken, turkey</w:t>
-      </w:r>
-      <w:r>
-        <w:rPr>
-          <w:sz w:val="24"/>
-          <w:szCs w:val="24"/>
-        </w:rPr>
-        <w:t>, can we still define total meat?</w:t>
-      </w:r>
-    </w:p>
-    <w:p>
-      <w:pPr>
-        <w:rPr>
-          <w:sz w:val="24"/>
-          <w:szCs w:val="24"/>
-        </w:rPr>
-      </w:pPr>
-      <w:r>
-        <w:rPr>
-          <w:sz w:val="24"/>
-          <w:szCs w:val="24"/>
-        </w:rPr>
-        <w:t>(12)  Consumption of coffee</w:t>
-      </w:r>
-    </w:p>
-    <w:p>
-      <w:pPr>
-        <w:rPr>
-          <w:sz w:val="24"/>
-          <w:szCs w:val="24"/>
-        </w:rPr>
-      </w:pPr>
-      <w:r>
-        <w:rPr>
-          <w:sz w:val="24"/>
-          <w:szCs w:val="24"/>
-        </w:rPr>
         <w:t xml:space="preserve">We have </w:t>
       </w:r>
       <w:r>

</xml_diff>

<commit_message>
small update for specification curve
solved green line
</commit_message>
<xml_diff>
--- a/meeting questions.docx
+++ b/meeting questions.docx
@@ -22952,6 +22952,7 @@
     <w:p>
       <w:pPr>
         <w:rPr>
+          <w:rFonts w:hint="eastAsia"/>
           <w:sz w:val="24"/>
           <w:szCs w:val="24"/>
         </w:rPr>
@@ -22963,35 +22964,48 @@
         </w:rPr>
         <w:t xml:space="preserve">(2) What are the green lines? </w:t>
       </w:r>
-    </w:p>
-    <w:p>
-      <w:pPr>
-        <w:rPr>
-          <w:sz w:val="24"/>
-          <w:szCs w:val="24"/>
-        </w:rPr>
-      </w:pPr>
-      <w:r>
-        <w:rPr>
-          <w:sz w:val="24"/>
-          <w:szCs w:val="24"/>
-        </w:rPr>
-        <w:t>(3) This is too messy</w:t>
-      </w:r>
-    </w:p>
-    <w:p>
-      <w:pPr>
-        <w:rPr>
-          <w:sz w:val="24"/>
-          <w:szCs w:val="24"/>
-        </w:rPr>
-      </w:pPr>
-      <w:r>
-        <w:rPr>
-          <w:sz w:val="24"/>
-          <w:szCs w:val="24"/>
-        </w:rPr>
-        <w:t xml:space="preserve">(4) </w:t>
+      <w:r>
+        <w:rPr>
+          <w:sz w:val="24"/>
+          <w:szCs w:val="24"/>
+        </w:rPr>
+        <w:t>This is because all the lines are stacked.</w:t>
+      </w:r>
+      <w:r>
+        <w:rPr>
+          <w:sz w:val="24"/>
+          <w:szCs w:val="24"/>
+        </w:rPr>
+        <w:t xml:space="preserve"> Need to make graph bigger then the lines could be separated and green line disappear.</w:t>
+      </w:r>
+    </w:p>
+    <w:p>
+      <w:pPr>
+        <w:rPr>
+          <w:sz w:val="24"/>
+          <w:szCs w:val="24"/>
+        </w:rPr>
+      </w:pPr>
+      <w:r>
+        <w:rPr>
+          <w:sz w:val="24"/>
+          <w:szCs w:val="24"/>
+        </w:rPr>
+        <w:t>(</w:t>
+      </w:r>
+      <w:r>
+        <w:rPr>
+          <w:sz w:val="24"/>
+          <w:szCs w:val="24"/>
+        </w:rPr>
+        <w:t>3</w:t>
+      </w:r>
+      <w:r>
+        <w:rPr>
+          <w:sz w:val="24"/>
+          <w:szCs w:val="24"/>
+        </w:rPr>
+        <w:t xml:space="preserve">) </w:t>
       </w:r>
       <w:r>
         <w:rPr>
@@ -23020,22 +23034,50 @@
           <w:sz w:val="24"/>
           <w:szCs w:val="24"/>
         </w:rPr>
-        <w:t>(5) Let’s check the term age in cox model, I used continuous version, is it ok? Or do we need age_group?</w:t>
-      </w:r>
-    </w:p>
-    <w:p>
-      <w:pPr>
-        <w:rPr>
-          <w:sz w:val="24"/>
-          <w:szCs w:val="24"/>
-        </w:rPr>
-      </w:pPr>
-      <w:r>
-        <w:rPr>
-          <w:sz w:val="24"/>
-          <w:szCs w:val="24"/>
-        </w:rPr>
-        <w:t xml:space="preserve">(6) The distribution of death is below: We have 10649 people and 1021 death. </w:t>
+        <w:t>(</w:t>
+      </w:r>
+      <w:r>
+        <w:rPr>
+          <w:sz w:val="24"/>
+          <w:szCs w:val="24"/>
+        </w:rPr>
+        <w:t>4</w:t>
+      </w:r>
+      <w:r>
+        <w:rPr>
+          <w:sz w:val="24"/>
+          <w:szCs w:val="24"/>
+        </w:rPr>
+        <w:t>) Let’s check the term age in cox model, I used continuous version, is it ok? Or do we need age_group?</w:t>
+      </w:r>
+    </w:p>
+    <w:p>
+      <w:pPr>
+        <w:rPr>
+          <w:sz w:val="24"/>
+          <w:szCs w:val="24"/>
+        </w:rPr>
+      </w:pPr>
+      <w:r>
+        <w:rPr>
+          <w:sz w:val="24"/>
+          <w:szCs w:val="24"/>
+        </w:rPr>
+        <w:t>(</w:t>
+      </w:r>
+      <w:r>
+        <w:rPr>
+          <w:sz w:val="24"/>
+          <w:szCs w:val="24"/>
+        </w:rPr>
+        <w:t>5</w:t>
+      </w:r>
+      <w:r>
+        <w:rPr>
+          <w:sz w:val="24"/>
+          <w:szCs w:val="24"/>
+        </w:rPr>
+        <w:t xml:space="preserve">) The distribution of death is below: We have 10649 people and 1021 death. </w:t>
       </w:r>
     </w:p>
     <w:p>
@@ -23178,7 +23220,21 @@
           <w:sz w:val="24"/>
           <w:szCs w:val="24"/>
         </w:rPr>
-        <w:t xml:space="preserve">(7) It looks like HR could be very large </w:t>
+        <w:t>(</w:t>
+      </w:r>
+      <w:r>
+        <w:rPr>
+          <w:sz w:val="24"/>
+          <w:szCs w:val="24"/>
+        </w:rPr>
+        <w:t>6</w:t>
+      </w:r>
+      <w:r>
+        <w:rPr>
+          <w:sz w:val="24"/>
+          <w:szCs w:val="24"/>
+        </w:rPr>
+        <w:t xml:space="preserve">) It looks like HR could be very large </w:t>
       </w:r>
       <w:r>
         <w:rPr>
@@ -23235,7 +23291,21 @@
           <w:sz w:val="24"/>
           <w:szCs w:val="24"/>
         </w:rPr>
-        <w:t>(8) What is a good HR range 0.2-2, What is a reasonable CI range</w:t>
+        <w:t>(</w:t>
+      </w:r>
+      <w:r>
+        <w:rPr>
+          <w:sz w:val="24"/>
+          <w:szCs w:val="24"/>
+        </w:rPr>
+        <w:t>7</w:t>
+      </w:r>
+      <w:r>
+        <w:rPr>
+          <w:sz w:val="24"/>
+          <w:szCs w:val="24"/>
+        </w:rPr>
+        <w:t>) What is a good HR range 0.2-2, What is a reasonable CI range</w:t>
       </w:r>
       <w:r>
         <w:rPr>
@@ -23259,7 +23329,21 @@
           <w:sz w:val="24"/>
           <w:szCs w:val="24"/>
         </w:rPr>
-        <w:t>(6)</w:t>
+        <w:t>(</w:t>
+      </w:r>
+      <w:r>
+        <w:rPr>
+          <w:sz w:val="24"/>
+          <w:szCs w:val="24"/>
+        </w:rPr>
+        <w:t>8</w:t>
+      </w:r>
+      <w:r>
+        <w:rPr>
+          <w:sz w:val="24"/>
+          <w:szCs w:val="24"/>
+        </w:rPr>
+        <w:t>)</w:t>
       </w:r>
       <w:r>
         <w:rPr>

</xml_diff>